<commit_message>
Commit for new version of Project 1 Final report and  initial commit for Project 3
</commit_message>
<xml_diff>
--- a/Moving from On-Prem to Azure Cloud/Final_Report.docx
+++ b/Moving from On-Prem to Azure Cloud/Final_Report.docx
@@ -41,12 +41,12 @@
             <wp:extent cx="1252538" cy="806719"/>
             <wp:effectExtent b="0" l="0" r="0" t="0"/>
             <wp:wrapSquare wrapText="bothSides" distB="114300" distT="114300" distL="114300" distR="114300"/>
-            <wp:docPr descr="image2.png" id="1073741841" name="image9.png"/>
+            <wp:docPr descr="image2.png" id="1073741845" name="image6.png"/>
             <a:graphic>
               <a:graphicData uri="http://schemas.openxmlformats.org/drawingml/2006/picture">
                 <pic:pic>
                   <pic:nvPicPr>
-                    <pic:cNvPr descr="image2.png" id="0" name="image9.png"/>
+                    <pic:cNvPr descr="image2.png" id="0" name="image6.png"/>
                     <pic:cNvPicPr preferRelativeResize="0"/>
                   </pic:nvPicPr>
                   <pic:blipFill>
@@ -4295,9 +4295,36 @@
           </w:tcPr>
           <w:p>
             <w:pPr>
+              <w:pStyle w:val="Heading4"/>
+              <w:keepNext w:val="0"/>
+              <w:keepLines w:val="0"/>
               <w:spacing w:line="276" w:lineRule="auto"/>
               <w:rPr>
                 <w:rFonts w:ascii="Open Sans" w:cs="Open Sans" w:eastAsia="Open Sans" w:hAnsi="Open Sans"/>
+                <w:color w:val="2e3d49"/>
+                <w:sz w:val="22"/>
+                <w:szCs w:val="22"/>
+              </w:rPr>
+            </w:pPr>
+            <w:bookmarkStart w:colFirst="0" w:colLast="0" w:name="_heading=h.qj5xcpbbtgjt" w:id="2"/>
+            <w:bookmarkEnd w:id="2"/>
+            <w:r>
+              <w:rPr>
+                <w:rFonts w:ascii="Open Sans" w:cs="Open Sans" w:eastAsia="Open Sans" w:hAnsi="Open Sans"/>
+                <w:color w:val="2e3d49"/>
+                <w:sz w:val="22"/>
+                <w:szCs w:val="22"/>
+                <w:rtl w:val="0"/>
+              </w:rPr>
+              <w:t xml:space="preserve">1. WordPress Web Server</w:t>
+            </w:r>
+          </w:p>
+          <w:p>
+            <w:pPr>
+              <w:spacing w:after="240" w:before="240" w:line="276" w:lineRule="auto"/>
+              <w:rPr>
+                <w:rFonts w:ascii="Open Sans" w:cs="Open Sans" w:eastAsia="Open Sans" w:hAnsi="Open Sans"/>
+                <w:b w:val="1"/>
                 <w:color w:val="2e3d49"/>
                 <w:sz w:val="20"/>
                 <w:szCs w:val="20"/>
@@ -4308,21 +4335,16 @@
                 <w:rFonts w:ascii="Open Sans" w:cs="Open Sans" w:eastAsia="Open Sans" w:hAnsi="Open Sans"/>
                 <w:b w:val="1"/>
                 <w:color w:val="2e3d49"/>
-                <w:sz w:val="28"/>
-                <w:szCs w:val="28"/>
-                <w:rtl w:val="0"/>
-              </w:rPr>
-              <w:t xml:space="preserve">1. WordPress Web Server</w:t>
-            </w:r>
-            <w:r>
-              <w:rPr>
-                <w:rtl w:val="0"/>
-              </w:rPr>
-            </w:r>
-          </w:p>
-          <w:p>
-            <w:pPr>
-              <w:spacing w:line="276" w:lineRule="auto"/>
+                <w:sz w:val="20"/>
+                <w:szCs w:val="20"/>
+                <w:rtl w:val="0"/>
+              </w:rPr>
+              <w:t xml:space="preserve">Azure Equivalent:</w:t>
+            </w:r>
+          </w:p>
+          <w:p>
+            <w:pPr>
+              <w:spacing w:after="240" w:before="240" w:line="276" w:lineRule="auto"/>
               <w:rPr>
                 <w:rFonts w:ascii="Open Sans" w:cs="Open Sans" w:eastAsia="Open Sans" w:hAnsi="Open Sans"/>
                 <w:color w:val="2e3d49"/>
@@ -4333,45 +4355,46 @@
             <w:r>
               <w:rPr>
                 <w:rFonts w:ascii="Open Sans" w:cs="Open Sans" w:eastAsia="Open Sans" w:hAnsi="Open Sans"/>
+                <w:b w:val="1"/>
                 <w:color w:val="2e3d49"/>
                 <w:sz w:val="20"/>
                 <w:szCs w:val="20"/>
                 <w:rtl w:val="0"/>
               </w:rPr>
-              <w:t xml:space="preserve">Azure Equivalent: Azure Virtual Machine (VM) - B4ms</w:t>
-            </w:r>
-          </w:p>
-          <w:p>
-            <w:pPr>
-              <w:spacing w:line="276" w:lineRule="auto"/>
+              <w:t xml:space="preserve">Azure VM Size:</w:t>
+            </w:r>
+            <w:r>
               <w:rPr>
                 <w:rFonts w:ascii="Open Sans" w:cs="Open Sans" w:eastAsia="Open Sans" w:hAnsi="Open Sans"/>
                 <w:color w:val="2e3d49"/>
                 <w:sz w:val="20"/>
                 <w:szCs w:val="20"/>
-              </w:rPr>
-            </w:pPr>
-            <w:r>
+                <w:rtl w:val="0"/>
+              </w:rPr>
+              <w:t xml:space="preserve"> Standard D8s_v3 (8 vCPUs, 32 GB RAM)</w:t>
+            </w:r>
+          </w:p>
+          <w:p>
+            <w:pPr>
+              <w:spacing w:after="240" w:before="240" w:line="276" w:lineRule="auto"/>
               <w:rPr>
                 <w:rFonts w:ascii="Open Sans" w:cs="Open Sans" w:eastAsia="Open Sans" w:hAnsi="Open Sans"/>
                 <w:color w:val="2e3d49"/>
                 <w:sz w:val="20"/>
                 <w:szCs w:val="20"/>
-                <w:rtl w:val="0"/>
-              </w:rPr>
-              <w:t xml:space="preserve">Justification:</w:t>
-            </w:r>
-          </w:p>
-          <w:p>
-            <w:pPr>
-              <w:spacing w:line="276" w:lineRule="auto"/>
-              <w:rPr>
-                <w:rFonts w:ascii="Open Sans" w:cs="Open Sans" w:eastAsia="Open Sans" w:hAnsi="Open Sans"/>
+              </w:rPr>
+            </w:pPr>
+            <w:r>
+              <w:rPr>
+                <w:rFonts w:ascii="Open Sans" w:cs="Open Sans" w:eastAsia="Open Sans" w:hAnsi="Open Sans"/>
+                <w:b w:val="1"/>
                 <w:color w:val="2e3d49"/>
                 <w:sz w:val="20"/>
                 <w:szCs w:val="20"/>
-              </w:rPr>
-            </w:pPr>
+                <w:rtl w:val="0"/>
+              </w:rPr>
+              <w:t xml:space="preserve">Justification:</w:t>
+            </w:r>
             <w:r>
               <w:rPr>
                 <w:rFonts w:ascii="Open Sans" w:cs="Open Sans" w:eastAsia="Open Sans" w:hAnsi="Open Sans"/>
@@ -4380,12 +4403,12 @@
                 <w:szCs w:val="20"/>
                 <w:rtl w:val="0"/>
               </w:rPr>
-              <w:t xml:space="preserve">B4ms offers 4 vCPUs and 16 GB RAM, suitable for general-purpose workloads like web hosting. The current server's CPU utilization suggests that a slightly lower core count might be efficient in Azure, leveraging cloud elasticity for scaling as needed.</w:t>
-            </w:r>
-          </w:p>
-          <w:p>
-            <w:pPr>
-              <w:spacing w:line="276" w:lineRule="auto"/>
+              <w:t xml:space="preserve"> This VM size matches the on-premises CPU and RAM specifications, providing similar performance and capacity for web hosting.</w:t>
+            </w:r>
+          </w:p>
+          <w:p>
+            <w:pPr>
+              <w:spacing w:after="240" w:before="240" w:line="276" w:lineRule="auto"/>
               <w:rPr>
                 <w:rFonts w:ascii="Open Sans" w:cs="Open Sans" w:eastAsia="Open Sans" w:hAnsi="Open Sans"/>
                 <w:color w:val="2e3d49"/>
@@ -4396,66 +4419,95 @@
             <w:r>
               <w:rPr>
                 <w:rFonts w:ascii="Open Sans" w:cs="Open Sans" w:eastAsia="Open Sans" w:hAnsi="Open Sans"/>
+                <w:b w:val="1"/>
                 <w:color w:val="2e3d49"/>
                 <w:sz w:val="20"/>
                 <w:szCs w:val="20"/>
                 <w:rtl w:val="0"/>
               </w:rPr>
-              <w:t xml:space="preserve">Consider using Azure App Service for a fully managed platform if the primary requirement is web hosting without extensive VM management.</w:t>
-            </w:r>
-          </w:p>
-          <w:p>
-            <w:pPr>
-              <w:spacing w:line="276" w:lineRule="auto"/>
+              <w:t xml:space="preserve">Additional Considerations:</w:t>
+            </w:r>
+            <w:r>
               <w:rPr>
                 <w:rFonts w:ascii="Open Sans" w:cs="Open Sans" w:eastAsia="Open Sans" w:hAnsi="Open Sans"/>
                 <w:color w:val="2e3d49"/>
                 <w:sz w:val="20"/>
                 <w:szCs w:val="20"/>
-              </w:rPr>
-            </w:pPr>
-            <w:r>
-              <w:rPr>
-                <w:rFonts w:ascii="Open Sans" w:cs="Open Sans" w:eastAsia="Open Sans" w:hAnsi="Open Sans"/>
+                <w:rtl w:val="0"/>
+              </w:rPr>
+              <w:t xml:space="preserve"> Azure Front Door or Azure CDN can be utilized to improve global reach and performance, enhancing the availability and speed of the website.</w:t>
+            </w:r>
+          </w:p>
+          <w:p>
+            <w:pPr>
+              <w:pStyle w:val="Heading4"/>
+              <w:keepNext w:val="0"/>
+              <w:keepLines w:val="0"/>
+              <w:spacing w:line="276" w:lineRule="auto"/>
+              <w:rPr>
+                <w:rFonts w:ascii="Open Sans" w:cs="Open Sans" w:eastAsia="Open Sans" w:hAnsi="Open Sans"/>
+                <w:color w:val="2e3d49"/>
+                <w:sz w:val="22"/>
+                <w:szCs w:val="22"/>
+              </w:rPr>
+            </w:pPr>
+            <w:bookmarkStart w:colFirst="0" w:colLast="0" w:name="_heading=h.3wzlt3fnn4za" w:id="3"/>
+            <w:bookmarkEnd w:id="3"/>
+            <w:r>
+              <w:rPr>
+                <w:rFonts w:ascii="Open Sans" w:cs="Open Sans" w:eastAsia="Open Sans" w:hAnsi="Open Sans"/>
+                <w:color w:val="2e3d49"/>
+                <w:sz w:val="22"/>
+                <w:szCs w:val="22"/>
+                <w:rtl w:val="0"/>
+              </w:rPr>
+              <w:t xml:space="preserve">2. Microsoft SQL Servers </w:t>
+            </w:r>
+          </w:p>
+          <w:p>
+            <w:pPr>
+              <w:spacing w:after="240" w:before="240" w:line="276" w:lineRule="auto"/>
+              <w:rPr>
+                <w:rFonts w:ascii="Open Sans" w:cs="Open Sans" w:eastAsia="Open Sans" w:hAnsi="Open Sans"/>
+                <w:b w:val="1"/>
                 <w:color w:val="2e3d49"/>
                 <w:sz w:val="20"/>
                 <w:szCs w:val="20"/>
-                <w:rtl w:val="0"/>
-              </w:rPr>
-              <w:t xml:space="preserve">Additional Services:</w:t>
-            </w:r>
-          </w:p>
-          <w:p>
-            <w:pPr>
-              <w:spacing w:line="276" w:lineRule="auto"/>
-              <w:rPr>
-                <w:rFonts w:ascii="Open Sans" w:cs="Open Sans" w:eastAsia="Open Sans" w:hAnsi="Open Sans"/>
+              </w:rPr>
+            </w:pPr>
+            <w:r>
+              <w:rPr>
+                <w:rFonts w:ascii="Open Sans" w:cs="Open Sans" w:eastAsia="Open Sans" w:hAnsi="Open Sans"/>
+                <w:b w:val="1"/>
                 <w:color w:val="2e3d49"/>
                 <w:sz w:val="20"/>
                 <w:szCs w:val="20"/>
-              </w:rPr>
-            </w:pPr>
-            <w:r>
+                <w:rtl w:val="0"/>
+              </w:rPr>
+              <w:t xml:space="preserve">Azure Equivalent:</w:t>
+            </w:r>
+          </w:p>
+          <w:p>
+            <w:pPr>
+              <w:spacing w:after="240" w:before="240" w:line="276" w:lineRule="auto"/>
               <w:rPr>
                 <w:rFonts w:ascii="Open Sans" w:cs="Open Sans" w:eastAsia="Open Sans" w:hAnsi="Open Sans"/>
                 <w:color w:val="2e3d49"/>
                 <w:sz w:val="20"/>
                 <w:szCs w:val="20"/>
-                <w:rtl w:val="0"/>
-              </w:rPr>
-              <w:t xml:space="preserve">Azure Front Door or Azure CDN for global load balancing and content delivery to enhance web performance.</w:t>
-            </w:r>
-          </w:p>
-          <w:p>
-            <w:pPr>
-              <w:spacing w:line="276" w:lineRule="auto"/>
-              <w:rPr>
-                <w:rFonts w:ascii="Open Sans" w:cs="Open Sans" w:eastAsia="Open Sans" w:hAnsi="Open Sans"/>
+              </w:rPr>
+            </w:pPr>
+            <w:r>
+              <w:rPr>
+                <w:rFonts w:ascii="Open Sans" w:cs="Open Sans" w:eastAsia="Open Sans" w:hAnsi="Open Sans"/>
+                <w:b w:val="1"/>
                 <w:color w:val="2e3d49"/>
                 <w:sz w:val="20"/>
                 <w:szCs w:val="20"/>
-              </w:rPr>
-            </w:pPr>
+                <w:rtl w:val="0"/>
+              </w:rPr>
+              <w:t xml:space="preserve">Azure VM Size:</w:t>
+            </w:r>
             <w:r>
               <w:rPr>
                 <w:rFonts w:ascii="Open Sans" w:cs="Open Sans" w:eastAsia="Open Sans" w:hAnsi="Open Sans"/>
@@ -4464,12 +4516,12 @@
                 <w:szCs w:val="20"/>
                 <w:rtl w:val="0"/>
               </w:rPr>
-              <w:t xml:space="preserve">Azure SQL Database for database hosting if WordPress is using an external SQL database.</w:t>
-            </w:r>
-          </w:p>
-          <w:p>
-            <w:pPr>
-              <w:spacing w:line="276" w:lineRule="auto"/>
+              <w:t xml:space="preserve"> Standard D8s_v3 for each SQL Server (8 vCPUs, 32 GB RAM)</w:t>
+            </w:r>
+          </w:p>
+          <w:p>
+            <w:pPr>
+              <w:spacing w:after="240" w:before="240" w:line="276" w:lineRule="auto"/>
               <w:rPr>
                 <w:rFonts w:ascii="Open Sans" w:cs="Open Sans" w:eastAsia="Open Sans" w:hAnsi="Open Sans"/>
                 <w:color w:val="2e3d49"/>
@@ -4479,43 +4531,15 @@
             </w:pPr>
             <w:r>
               <w:rPr>
-                <w:rtl w:val="0"/>
-              </w:rPr>
-            </w:r>
-          </w:p>
-          <w:p>
-            <w:pPr>
-              <w:spacing w:line="276" w:lineRule="auto"/>
-              <w:rPr>
-                <w:rFonts w:ascii="Open Sans" w:cs="Open Sans" w:eastAsia="Open Sans" w:hAnsi="Open Sans"/>
-                <w:b w:val="1"/>
-                <w:color w:val="2e3d49"/>
-                <w:sz w:val="28"/>
-                <w:szCs w:val="28"/>
-              </w:rPr>
-            </w:pPr>
-            <w:r>
-              <w:rPr>
-                <w:rFonts w:ascii="Open Sans" w:cs="Open Sans" w:eastAsia="Open Sans" w:hAnsi="Open Sans"/>
-                <w:b w:val="1"/>
-                <w:color w:val="2e3d49"/>
-                <w:sz w:val="28"/>
-                <w:szCs w:val="28"/>
-                <w:rtl w:val="0"/>
-              </w:rPr>
-              <w:t xml:space="preserve">2. Microsoft SQL Servers</w:t>
-            </w:r>
-          </w:p>
-          <w:p>
-            <w:pPr>
-              <w:spacing w:line="276" w:lineRule="auto"/>
-              <w:rPr>
-                <w:rFonts w:ascii="Open Sans" w:cs="Open Sans" w:eastAsia="Open Sans" w:hAnsi="Open Sans"/>
+                <w:rFonts w:ascii="Open Sans" w:cs="Open Sans" w:eastAsia="Open Sans" w:hAnsi="Open Sans"/>
+                <w:b w:val="1"/>
                 <w:color w:val="2e3d49"/>
                 <w:sz w:val="20"/>
                 <w:szCs w:val="20"/>
-              </w:rPr>
-            </w:pPr>
+                <w:rtl w:val="0"/>
+              </w:rPr>
+              <w:t xml:space="preserve">Justification:</w:t>
+            </w:r>
             <w:r>
               <w:rPr>
                 <w:rFonts w:ascii="Open Sans" w:cs="Open Sans" w:eastAsia="Open Sans" w:hAnsi="Open Sans"/>
@@ -4524,12 +4548,12 @@
                 <w:szCs w:val="20"/>
                 <w:rtl w:val="0"/>
               </w:rPr>
-              <w:t xml:space="preserve">Azure Equivalent: Azure Virtual Machine (VM) - D4s_v3 or Azure SQL Managed Instance</w:t>
-            </w:r>
-          </w:p>
-          <w:p>
-            <w:pPr>
-              <w:spacing w:line="276" w:lineRule="auto"/>
+              <w:t xml:space="preserve"> This size provides equivalent CPU and RAM to handle the SQL workloads. Maintaining two VMs preserves the SQL Always-On Availability Group setup, ensuring high availability.</w:t>
+            </w:r>
+          </w:p>
+          <w:p>
+            <w:pPr>
+              <w:spacing w:after="240" w:before="240" w:line="276" w:lineRule="auto"/>
               <w:rPr>
                 <w:rFonts w:ascii="Open Sans" w:cs="Open Sans" w:eastAsia="Open Sans" w:hAnsi="Open Sans"/>
                 <w:color w:val="2e3d49"/>
@@ -4540,66 +4564,95 @@
             <w:r>
               <w:rPr>
                 <w:rFonts w:ascii="Open Sans" w:cs="Open Sans" w:eastAsia="Open Sans" w:hAnsi="Open Sans"/>
+                <w:b w:val="1"/>
                 <w:color w:val="2e3d49"/>
                 <w:sz w:val="20"/>
                 <w:szCs w:val="20"/>
                 <w:rtl w:val="0"/>
               </w:rPr>
-              <w:t xml:space="preserve">Justification:</w:t>
-            </w:r>
-          </w:p>
-          <w:p>
-            <w:pPr>
-              <w:spacing w:line="276" w:lineRule="auto"/>
+              <w:t xml:space="preserve">Additional Considerations:</w:t>
+            </w:r>
+            <w:r>
               <w:rPr>
                 <w:rFonts w:ascii="Open Sans" w:cs="Open Sans" w:eastAsia="Open Sans" w:hAnsi="Open Sans"/>
                 <w:color w:val="2e3d49"/>
                 <w:sz w:val="20"/>
                 <w:szCs w:val="20"/>
-              </w:rPr>
-            </w:pPr>
-            <w:r>
-              <w:rPr>
-                <w:rFonts w:ascii="Open Sans" w:cs="Open Sans" w:eastAsia="Open Sans" w:hAnsi="Open Sans"/>
+                <w:rtl w:val="0"/>
+              </w:rPr>
+              <w:t xml:space="preserve"> Utilize Azure Backup for data protection and Azure Site Recovery for disaster recovery to ensure the SQL data is safe and recoverable.</w:t>
+            </w:r>
+          </w:p>
+          <w:p>
+            <w:pPr>
+              <w:pStyle w:val="Heading4"/>
+              <w:keepNext w:val="0"/>
+              <w:keepLines w:val="0"/>
+              <w:spacing w:line="276" w:lineRule="auto"/>
+              <w:rPr>
+                <w:rFonts w:ascii="Open Sans" w:cs="Open Sans" w:eastAsia="Open Sans" w:hAnsi="Open Sans"/>
+                <w:color w:val="2e3d49"/>
+                <w:sz w:val="22"/>
+                <w:szCs w:val="22"/>
+              </w:rPr>
+            </w:pPr>
+            <w:bookmarkStart w:colFirst="0" w:colLast="0" w:name="_heading=h.qrfervo355ho" w:id="4"/>
+            <w:bookmarkEnd w:id="4"/>
+            <w:r>
+              <w:rPr>
+                <w:rFonts w:ascii="Open Sans" w:cs="Open Sans" w:eastAsia="Open Sans" w:hAnsi="Open Sans"/>
+                <w:color w:val="2e3d49"/>
+                <w:sz w:val="22"/>
+                <w:szCs w:val="22"/>
+                <w:rtl w:val="0"/>
+              </w:rPr>
+              <w:t xml:space="preserve">3. ABC Backup and Restore Server</w:t>
+            </w:r>
+          </w:p>
+          <w:p>
+            <w:pPr>
+              <w:spacing w:after="240" w:before="240" w:line="276" w:lineRule="auto"/>
+              <w:rPr>
+                <w:rFonts w:ascii="Open Sans" w:cs="Open Sans" w:eastAsia="Open Sans" w:hAnsi="Open Sans"/>
+                <w:b w:val="1"/>
                 <w:color w:val="2e3d49"/>
                 <w:sz w:val="20"/>
                 <w:szCs w:val="20"/>
-                <w:rtl w:val="0"/>
-              </w:rPr>
-              <w:t xml:space="preserve">D4s_v3 provides 4 vCPUs and 16 GB RAM per VM, suitable for SQL workloads with moderate CPU utilization.</w:t>
-            </w:r>
-          </w:p>
-          <w:p>
-            <w:pPr>
-              <w:spacing w:line="276" w:lineRule="auto"/>
-              <w:rPr>
-                <w:rFonts w:ascii="Open Sans" w:cs="Open Sans" w:eastAsia="Open Sans" w:hAnsi="Open Sans"/>
+              </w:rPr>
+            </w:pPr>
+            <w:r>
+              <w:rPr>
+                <w:rFonts w:ascii="Open Sans" w:cs="Open Sans" w:eastAsia="Open Sans" w:hAnsi="Open Sans"/>
+                <w:b w:val="1"/>
                 <w:color w:val="2e3d49"/>
                 <w:sz w:val="20"/>
                 <w:szCs w:val="20"/>
-              </w:rPr>
-            </w:pPr>
-            <w:r>
+                <w:rtl w:val="0"/>
+              </w:rPr>
+              <w:t xml:space="preserve">Azure Equivalent:</w:t>
+            </w:r>
+          </w:p>
+          <w:p>
+            <w:pPr>
+              <w:spacing w:after="240" w:before="240" w:line="276" w:lineRule="auto"/>
               <w:rPr>
                 <w:rFonts w:ascii="Open Sans" w:cs="Open Sans" w:eastAsia="Open Sans" w:hAnsi="Open Sans"/>
                 <w:color w:val="2e3d49"/>
                 <w:sz w:val="20"/>
                 <w:szCs w:val="20"/>
-                <w:rtl w:val="0"/>
-              </w:rPr>
-              <w:t xml:space="preserve">Using Azure SQL Managed Instance or Azure SQL Database can reduce management overhead and offer built-in high availability.</w:t>
-            </w:r>
-          </w:p>
-          <w:p>
-            <w:pPr>
-              <w:spacing w:line="276" w:lineRule="auto"/>
-              <w:rPr>
-                <w:rFonts w:ascii="Open Sans" w:cs="Open Sans" w:eastAsia="Open Sans" w:hAnsi="Open Sans"/>
+              </w:rPr>
+            </w:pPr>
+            <w:r>
+              <w:rPr>
+                <w:rFonts w:ascii="Open Sans" w:cs="Open Sans" w:eastAsia="Open Sans" w:hAnsi="Open Sans"/>
+                <w:b w:val="1"/>
                 <w:color w:val="2e3d49"/>
                 <w:sz w:val="20"/>
                 <w:szCs w:val="20"/>
-              </w:rPr>
-            </w:pPr>
+                <w:rtl w:val="0"/>
+              </w:rPr>
+              <w:t xml:space="preserve">Azure VM Size:</w:t>
+            </w:r>
             <w:r>
               <w:rPr>
                 <w:rFonts w:ascii="Open Sans" w:cs="Open Sans" w:eastAsia="Open Sans" w:hAnsi="Open Sans"/>
@@ -4608,12 +4661,12 @@
                 <w:szCs w:val="20"/>
                 <w:rtl w:val="0"/>
               </w:rPr>
-              <w:t xml:space="preserve">Additional Services:</w:t>
-            </w:r>
-          </w:p>
-          <w:p>
-            <w:pPr>
-              <w:spacing w:line="276" w:lineRule="auto"/>
+              <w:t xml:space="preserve"> Standard D8s_v3 (8 vCPUs, 32 GB RAM)</w:t>
+            </w:r>
+          </w:p>
+          <w:p>
+            <w:pPr>
+              <w:spacing w:after="240" w:before="240" w:line="276" w:lineRule="auto"/>
               <w:rPr>
                 <w:rFonts w:ascii="Open Sans" w:cs="Open Sans" w:eastAsia="Open Sans" w:hAnsi="Open Sans"/>
                 <w:color w:val="2e3d49"/>
@@ -4624,105 +4677,78 @@
             <w:r>
               <w:rPr>
                 <w:rFonts w:ascii="Open Sans" w:cs="Open Sans" w:eastAsia="Open Sans" w:hAnsi="Open Sans"/>
+                <w:b w:val="1"/>
                 <w:color w:val="2e3d49"/>
                 <w:sz w:val="20"/>
                 <w:szCs w:val="20"/>
                 <w:rtl w:val="0"/>
               </w:rPr>
-              <w:t xml:space="preserve">Azure Backup for database backups.</w:t>
-            </w:r>
-          </w:p>
-          <w:p>
-            <w:pPr>
-              <w:spacing w:line="276" w:lineRule="auto"/>
+              <w:t xml:space="preserve">Storage:</w:t>
+            </w:r>
+            <w:r>
               <w:rPr>
                 <w:rFonts w:ascii="Open Sans" w:cs="Open Sans" w:eastAsia="Open Sans" w:hAnsi="Open Sans"/>
                 <w:color w:val="2e3d49"/>
                 <w:sz w:val="20"/>
                 <w:szCs w:val="20"/>
-              </w:rPr>
-            </w:pPr>
-            <w:r>
+                <w:rtl w:val="0"/>
+              </w:rPr>
+              <w:t xml:space="preserve"> Azure Managed Disks for OS and Azure Blob Storage for backups.</w:t>
+            </w:r>
+          </w:p>
+          <w:p>
+            <w:pPr>
+              <w:spacing w:after="240" w:before="240" w:line="276" w:lineRule="auto"/>
               <w:rPr>
                 <w:rFonts w:ascii="Open Sans" w:cs="Open Sans" w:eastAsia="Open Sans" w:hAnsi="Open Sans"/>
                 <w:color w:val="2e3d49"/>
                 <w:sz w:val="20"/>
                 <w:szCs w:val="20"/>
-                <w:rtl w:val="0"/>
-              </w:rPr>
-              <w:t xml:space="preserve">Azure Site Recovery for disaster recovery.</w:t>
-            </w:r>
-          </w:p>
-          <w:p>
-            <w:pPr>
-              <w:spacing w:line="276" w:lineRule="auto"/>
-              <w:rPr>
-                <w:rFonts w:ascii="Open Sans" w:cs="Open Sans" w:eastAsia="Open Sans" w:hAnsi="Open Sans"/>
+              </w:rPr>
+            </w:pPr>
+            <w:r>
+              <w:rPr>
+                <w:rFonts w:ascii="Open Sans" w:cs="Open Sans" w:eastAsia="Open Sans" w:hAnsi="Open Sans"/>
+                <w:b w:val="1"/>
                 <w:color w:val="2e3d49"/>
                 <w:sz w:val="20"/>
                 <w:szCs w:val="20"/>
-              </w:rPr>
-            </w:pPr>
-            <w:r>
-              <w:rPr>
-                <w:rtl w:val="0"/>
-              </w:rPr>
-            </w:r>
-          </w:p>
-          <w:p>
-            <w:pPr>
-              <w:spacing w:line="276" w:lineRule="auto"/>
-              <w:rPr>
-                <w:rFonts w:ascii="Open Sans" w:cs="Open Sans" w:eastAsia="Open Sans" w:hAnsi="Open Sans"/>
-                <w:b w:val="1"/>
-                <w:color w:val="2e3d49"/>
-                <w:sz w:val="28"/>
-                <w:szCs w:val="28"/>
-              </w:rPr>
-            </w:pPr>
-            <w:r>
-              <w:rPr>
-                <w:rFonts w:ascii="Open Sans" w:cs="Open Sans" w:eastAsia="Open Sans" w:hAnsi="Open Sans"/>
-                <w:b w:val="1"/>
-                <w:color w:val="2e3d49"/>
-                <w:sz w:val="28"/>
-                <w:szCs w:val="28"/>
-                <w:rtl w:val="0"/>
-              </w:rPr>
-              <w:t xml:space="preserve">3. ABC Backup and Restore Server</w:t>
-            </w:r>
-          </w:p>
-          <w:p>
-            <w:pPr>
-              <w:spacing w:line="276" w:lineRule="auto"/>
+                <w:rtl w:val="0"/>
+              </w:rPr>
+              <w:t xml:space="preserve">Justification:</w:t>
+            </w:r>
+            <w:r>
               <w:rPr>
                 <w:rFonts w:ascii="Open Sans" w:cs="Open Sans" w:eastAsia="Open Sans" w:hAnsi="Open Sans"/>
                 <w:color w:val="2e3d49"/>
                 <w:sz w:val="20"/>
                 <w:szCs w:val="20"/>
-              </w:rPr>
-            </w:pPr>
-            <w:r>
+                <w:rtl w:val="0"/>
+              </w:rPr>
+              <w:t xml:space="preserve"> This configuration matches the CPU and RAM specifications of the on-premises server. Azure Blob Storage can efficiently handle the backup storage requirements.</w:t>
+            </w:r>
+          </w:p>
+          <w:p>
+            <w:pPr>
+              <w:spacing w:after="240" w:before="240" w:line="276" w:lineRule="auto"/>
               <w:rPr>
                 <w:rFonts w:ascii="Open Sans" w:cs="Open Sans" w:eastAsia="Open Sans" w:hAnsi="Open Sans"/>
                 <w:color w:val="2e3d49"/>
                 <w:sz w:val="20"/>
                 <w:szCs w:val="20"/>
-                <w:rtl w:val="0"/>
-              </w:rPr>
-              <w:t xml:space="preserve">Azure Equivalent: Azure Blob Storage for backups, Azure Backup Service</w:t>
-            </w:r>
-          </w:p>
-          <w:p>
-            <w:pPr>
-              <w:spacing w:line="276" w:lineRule="auto"/>
-              <w:rPr>
-                <w:rFonts w:ascii="Open Sans" w:cs="Open Sans" w:eastAsia="Open Sans" w:hAnsi="Open Sans"/>
+              </w:rPr>
+            </w:pPr>
+            <w:r>
+              <w:rPr>
+                <w:rFonts w:ascii="Open Sans" w:cs="Open Sans" w:eastAsia="Open Sans" w:hAnsi="Open Sans"/>
+                <w:b w:val="1"/>
                 <w:color w:val="2e3d49"/>
                 <w:sz w:val="20"/>
                 <w:szCs w:val="20"/>
-              </w:rPr>
-            </w:pPr>
+                <w:rtl w:val="0"/>
+              </w:rPr>
+              <w:t xml:space="preserve">Additional Considerations:</w:t>
+            </w:r>
             <w:r>
               <w:rPr>
                 <w:rFonts w:ascii="Open Sans" w:cs="Open Sans" w:eastAsia="Open Sans" w:hAnsi="Open Sans"/>
@@ -4731,14 +4757,41 @@
                 <w:szCs w:val="20"/>
                 <w:rtl w:val="0"/>
               </w:rPr>
-              <w:t xml:space="preserve">Justification:</w:t>
-            </w:r>
-          </w:p>
-          <w:p>
-            <w:pPr>
+              <w:t xml:space="preserve"> Use Azure Backup Service for automated backup management, ensuring backups are performed regularly and securely stored.</w:t>
+            </w:r>
+          </w:p>
+          <w:p>
+            <w:pPr>
+              <w:pStyle w:val="Heading4"/>
+              <w:keepNext w:val="0"/>
+              <w:keepLines w:val="0"/>
               <w:spacing w:line="276" w:lineRule="auto"/>
               <w:rPr>
                 <w:rFonts w:ascii="Open Sans" w:cs="Open Sans" w:eastAsia="Open Sans" w:hAnsi="Open Sans"/>
+                <w:color w:val="2e3d49"/>
+                <w:sz w:val="22"/>
+                <w:szCs w:val="22"/>
+              </w:rPr>
+            </w:pPr>
+            <w:bookmarkStart w:colFirst="0" w:colLast="0" w:name="_heading=h.fdvptkqf36rq" w:id="5"/>
+            <w:bookmarkEnd w:id="5"/>
+            <w:r>
+              <w:rPr>
+                <w:rFonts w:ascii="Open Sans" w:cs="Open Sans" w:eastAsia="Open Sans" w:hAnsi="Open Sans"/>
+                <w:color w:val="2e3d49"/>
+                <w:sz w:val="22"/>
+                <w:szCs w:val="22"/>
+                <w:rtl w:val="0"/>
+              </w:rPr>
+              <w:t xml:space="preserve">4. XYZ Antivirus Server</w:t>
+            </w:r>
+          </w:p>
+          <w:p>
+            <w:pPr>
+              <w:spacing w:after="240" w:before="240" w:line="276" w:lineRule="auto"/>
+              <w:rPr>
+                <w:rFonts w:ascii="Open Sans" w:cs="Open Sans" w:eastAsia="Open Sans" w:hAnsi="Open Sans"/>
+                <w:b w:val="1"/>
                 <w:color w:val="2e3d49"/>
                 <w:sz w:val="20"/>
                 <w:szCs w:val="20"/>
@@ -4747,17 +4800,18 @@
             <w:r>
               <w:rPr>
                 <w:rFonts w:ascii="Open Sans" w:cs="Open Sans" w:eastAsia="Open Sans" w:hAnsi="Open Sans"/>
+                <w:b w:val="1"/>
                 <w:color w:val="2e3d49"/>
                 <w:sz w:val="20"/>
                 <w:szCs w:val="20"/>
                 <w:rtl w:val="0"/>
               </w:rPr>
-              <w:t xml:space="preserve">Azure Blob Storage provides scalable storage options for backups, with redundancy and geo-replication options.</w:t>
-            </w:r>
-          </w:p>
-          <w:p>
-            <w:pPr>
-              <w:spacing w:line="276" w:lineRule="auto"/>
+              <w:t xml:space="preserve">Azure Equivalent:</w:t>
+            </w:r>
+          </w:p>
+          <w:p>
+            <w:pPr>
+              <w:spacing w:after="240" w:before="240" w:line="276" w:lineRule="auto"/>
               <w:rPr>
                 <w:rFonts w:ascii="Open Sans" w:cs="Open Sans" w:eastAsia="Open Sans" w:hAnsi="Open Sans"/>
                 <w:color w:val="2e3d49"/>
@@ -4768,45 +4822,46 @@
             <w:r>
               <w:rPr>
                 <w:rFonts w:ascii="Open Sans" w:cs="Open Sans" w:eastAsia="Open Sans" w:hAnsi="Open Sans"/>
+                <w:b w:val="1"/>
                 <w:color w:val="2e3d49"/>
                 <w:sz w:val="20"/>
                 <w:szCs w:val="20"/>
                 <w:rtl w:val="0"/>
               </w:rPr>
-              <w:t xml:space="preserve">Azure Backup Service automates backup processes and supports long-term retention.</w:t>
-            </w:r>
-          </w:p>
-          <w:p>
-            <w:pPr>
-              <w:spacing w:line="276" w:lineRule="auto"/>
+              <w:t xml:space="preserve">Azure VM Size:</w:t>
+            </w:r>
+            <w:r>
               <w:rPr>
                 <w:rFonts w:ascii="Open Sans" w:cs="Open Sans" w:eastAsia="Open Sans" w:hAnsi="Open Sans"/>
                 <w:color w:val="2e3d49"/>
                 <w:sz w:val="20"/>
                 <w:szCs w:val="20"/>
-              </w:rPr>
-            </w:pPr>
-            <w:r>
+                <w:rtl w:val="0"/>
+              </w:rPr>
+              <w:t xml:space="preserve"> Standard D8s_v3 (8 vCPUs, 32 GB RAM)</w:t>
+            </w:r>
+          </w:p>
+          <w:p>
+            <w:pPr>
+              <w:spacing w:after="240" w:before="240" w:line="276" w:lineRule="auto"/>
               <w:rPr>
                 <w:rFonts w:ascii="Open Sans" w:cs="Open Sans" w:eastAsia="Open Sans" w:hAnsi="Open Sans"/>
                 <w:color w:val="2e3d49"/>
                 <w:sz w:val="20"/>
                 <w:szCs w:val="20"/>
-                <w:rtl w:val="0"/>
-              </w:rPr>
-              <w:t xml:space="preserve">Additional Services:</w:t>
-            </w:r>
-          </w:p>
-          <w:p>
-            <w:pPr>
-              <w:spacing w:line="276" w:lineRule="auto"/>
-              <w:rPr>
-                <w:rFonts w:ascii="Open Sans" w:cs="Open Sans" w:eastAsia="Open Sans" w:hAnsi="Open Sans"/>
+              </w:rPr>
+            </w:pPr>
+            <w:r>
+              <w:rPr>
+                <w:rFonts w:ascii="Open Sans" w:cs="Open Sans" w:eastAsia="Open Sans" w:hAnsi="Open Sans"/>
+                <w:b w:val="1"/>
                 <w:color w:val="2e3d49"/>
                 <w:sz w:val="20"/>
                 <w:szCs w:val="20"/>
-              </w:rPr>
-            </w:pPr>
+                <w:rtl w:val="0"/>
+              </w:rPr>
+              <w:t xml:space="preserve">Justification:</w:t>
+            </w:r>
             <w:r>
               <w:rPr>
                 <w:rFonts w:ascii="Open Sans" w:cs="Open Sans" w:eastAsia="Open Sans" w:hAnsi="Open Sans"/>
@@ -4815,12 +4870,12 @@
                 <w:szCs w:val="20"/>
                 <w:rtl w:val="0"/>
               </w:rPr>
-              <w:t xml:space="preserve">Azure Automation for scheduling and managing backup jobs.</w:t>
-            </w:r>
-          </w:p>
-          <w:p>
-            <w:pPr>
-              <w:spacing w:line="276" w:lineRule="auto"/>
+              <w:t xml:space="preserve"> This size provides equivalent CPU and RAM for antivirus operations, ensuring that security monitoring and management can continue seamlessly.</w:t>
+            </w:r>
+          </w:p>
+          <w:p>
+            <w:pPr>
+              <w:spacing w:after="240" w:before="240" w:line="276" w:lineRule="auto"/>
               <w:rPr>
                 <w:rFonts w:ascii="Open Sans" w:cs="Open Sans" w:eastAsia="Open Sans" w:hAnsi="Open Sans"/>
                 <w:color w:val="2e3d49"/>
@@ -4830,43 +4885,15 @@
             </w:pPr>
             <w:r>
               <w:rPr>
-                <w:rtl w:val="0"/>
-              </w:rPr>
-            </w:r>
-          </w:p>
-          <w:p>
-            <w:pPr>
-              <w:spacing w:line="276" w:lineRule="auto"/>
-              <w:rPr>
-                <w:rFonts w:ascii="Open Sans" w:cs="Open Sans" w:eastAsia="Open Sans" w:hAnsi="Open Sans"/>
-                <w:b w:val="1"/>
-                <w:color w:val="2e3d49"/>
-                <w:sz w:val="28"/>
-                <w:szCs w:val="28"/>
-              </w:rPr>
-            </w:pPr>
-            <w:r>
-              <w:rPr>
-                <w:rFonts w:ascii="Open Sans" w:cs="Open Sans" w:eastAsia="Open Sans" w:hAnsi="Open Sans"/>
-                <w:b w:val="1"/>
-                <w:color w:val="2e3d49"/>
-                <w:sz w:val="28"/>
-                <w:szCs w:val="28"/>
-                <w:rtl w:val="0"/>
-              </w:rPr>
-              <w:t xml:space="preserve">4. XYZ Antivirus Server</w:t>
-            </w:r>
-          </w:p>
-          <w:p>
-            <w:pPr>
-              <w:spacing w:line="276" w:lineRule="auto"/>
-              <w:rPr>
-                <w:rFonts w:ascii="Open Sans" w:cs="Open Sans" w:eastAsia="Open Sans" w:hAnsi="Open Sans"/>
+                <w:rFonts w:ascii="Open Sans" w:cs="Open Sans" w:eastAsia="Open Sans" w:hAnsi="Open Sans"/>
+                <w:b w:val="1"/>
                 <w:color w:val="2e3d49"/>
                 <w:sz w:val="20"/>
                 <w:szCs w:val="20"/>
-              </w:rPr>
-            </w:pPr>
+                <w:rtl w:val="0"/>
+              </w:rPr>
+              <w:t xml:space="preserve">Additional Considerations:</w:t>
+            </w:r>
             <w:r>
               <w:rPr>
                 <w:rFonts w:ascii="Open Sans" w:cs="Open Sans" w:eastAsia="Open Sans" w:hAnsi="Open Sans"/>
@@ -4875,7 +4902,7 @@
                 <w:szCs w:val="20"/>
                 <w:rtl w:val="0"/>
               </w:rPr>
-              <w:t xml:space="preserve">Azure Equivalent: Azure Security Center</w:t>
+              <w:t xml:space="preserve"> Leverage Azure Security Center for enhanced threat protection and comprehensive security monitoring across Azure resources.</w:t>
             </w:r>
           </w:p>
           <w:p>
@@ -4890,115 +4917,13 @@
             </w:pPr>
             <w:r>
               <w:rPr>
-                <w:rFonts w:ascii="Open Sans" w:cs="Open Sans" w:eastAsia="Open Sans" w:hAnsi="Open Sans"/>
-                <w:color w:val="2e3d49"/>
-                <w:sz w:val="20"/>
-                <w:szCs w:val="20"/>
-                <w:rtl w:val="0"/>
-              </w:rPr>
-              <w:t xml:space="preserve">Justification:</w:t>
+                <w:rtl w:val="0"/>
+              </w:rPr>
             </w:r>
           </w:p>
           <w:p>
             <w:pPr>
               <w:spacing w:line="276" w:lineRule="auto"/>
-              <w:rPr>
-                <w:rFonts w:ascii="Open Sans" w:cs="Open Sans" w:eastAsia="Open Sans" w:hAnsi="Open Sans"/>
-                <w:color w:val="2e3d49"/>
-                <w:sz w:val="20"/>
-                <w:szCs w:val="20"/>
-              </w:rPr>
-            </w:pPr>
-            <w:r>
-              <w:rPr>
-                <w:rFonts w:ascii="Open Sans" w:cs="Open Sans" w:eastAsia="Open Sans" w:hAnsi="Open Sans"/>
-                <w:color w:val="2e3d49"/>
-                <w:sz w:val="20"/>
-                <w:szCs w:val="20"/>
-                <w:rtl w:val="0"/>
-              </w:rPr>
-              <w:t xml:space="preserve">Azure Security Center provides threat protection and security management across Azure resources.</w:t>
-            </w:r>
-          </w:p>
-          <w:p>
-            <w:pPr>
-              <w:spacing w:line="276" w:lineRule="auto"/>
-              <w:rPr>
-                <w:rFonts w:ascii="Open Sans" w:cs="Open Sans" w:eastAsia="Open Sans" w:hAnsi="Open Sans"/>
-                <w:color w:val="2e3d49"/>
-                <w:sz w:val="20"/>
-                <w:szCs w:val="20"/>
-              </w:rPr>
-            </w:pPr>
-            <w:r>
-              <w:rPr>
-                <w:rFonts w:ascii="Open Sans" w:cs="Open Sans" w:eastAsia="Open Sans" w:hAnsi="Open Sans"/>
-                <w:color w:val="2e3d49"/>
-                <w:sz w:val="20"/>
-                <w:szCs w:val="20"/>
-                <w:rtl w:val="0"/>
-              </w:rPr>
-              <w:t xml:space="preserve">Azure Sentinel for advanced security analytics and threat intelligence.</w:t>
-            </w:r>
-          </w:p>
-          <w:p>
-            <w:pPr>
-              <w:spacing w:line="276" w:lineRule="auto"/>
-              <w:rPr>
-                <w:rFonts w:ascii="Open Sans" w:cs="Open Sans" w:eastAsia="Open Sans" w:hAnsi="Open Sans"/>
-                <w:color w:val="2e3d49"/>
-                <w:sz w:val="20"/>
-                <w:szCs w:val="20"/>
-              </w:rPr>
-            </w:pPr>
-            <w:r>
-              <w:rPr>
-                <w:rFonts w:ascii="Open Sans" w:cs="Open Sans" w:eastAsia="Open Sans" w:hAnsi="Open Sans"/>
-                <w:color w:val="2e3d49"/>
-                <w:sz w:val="20"/>
-                <w:szCs w:val="20"/>
-                <w:rtl w:val="0"/>
-              </w:rPr>
-              <w:t xml:space="preserve">Additional Services:</w:t>
-            </w:r>
-          </w:p>
-          <w:p>
-            <w:pPr>
-              <w:spacing w:line="276" w:lineRule="auto"/>
-              <w:rPr>
-                <w:rFonts w:ascii="Open Sans" w:cs="Open Sans" w:eastAsia="Open Sans" w:hAnsi="Open Sans"/>
-                <w:color w:val="2e3d49"/>
-                <w:sz w:val="20"/>
-                <w:szCs w:val="20"/>
-              </w:rPr>
-            </w:pPr>
-            <w:r>
-              <w:rPr>
-                <w:rFonts w:ascii="Open Sans" w:cs="Open Sans" w:eastAsia="Open Sans" w:hAnsi="Open Sans"/>
-                <w:color w:val="2e3d49"/>
-                <w:sz w:val="20"/>
-                <w:szCs w:val="20"/>
-                <w:rtl w:val="0"/>
-              </w:rPr>
-              <w:t xml:space="preserve">Azure Firewall or NSG to manage traffic and protect resources from threats.</w:t>
-            </w:r>
-          </w:p>
-          <w:p>
-            <w:pPr>
-              <w:keepNext w:val="0"/>
-              <w:keepLines w:val="0"/>
-              <w:widowControl w:val="1"/>
-              <w:pBdr>
-                <w:top w:space="0" w:sz="0" w:val="nil"/>
-                <w:left w:space="0" w:sz="0" w:val="nil"/>
-                <w:bottom w:space="0" w:sz="0" w:val="nil"/>
-                <w:right w:space="0" w:sz="0" w:val="nil"/>
-                <w:between w:space="0" w:sz="0" w:val="nil"/>
-              </w:pBdr>
-              <w:shd w:fill="auto" w:val="clear"/>
-              <w:spacing w:after="0" w:before="0" w:line="276" w:lineRule="auto"/>
-              <w:ind w:left="0" w:right="0" w:firstLine="0"/>
-              <w:jc w:val="left"/>
               <w:rPr>
                 <w:rFonts w:ascii="Open Sans" w:cs="Open Sans" w:eastAsia="Open Sans" w:hAnsi="Open Sans"/>
                 <w:color w:val="2e3d49"/>
@@ -6826,8 +6751,8 @@
           <w:vertAlign w:val="baseline"/>
         </w:rPr>
       </w:pPr>
-      <w:bookmarkStart w:colFirst="0" w:colLast="0" w:name="_heading=h.1fob9te" w:id="2"/>
-      <w:bookmarkEnd w:id="2"/>
+      <w:bookmarkStart w:colFirst="0" w:colLast="0" w:name="_heading=h.1fob9te" w:id="6"/>
+      <w:bookmarkEnd w:id="6"/>
       <w:r>
         <w:rPr>
           <w:rFonts w:ascii="Open Sans SemiBold" w:cs="Open Sans SemiBold" w:eastAsia="Open Sans SemiBold" w:hAnsi="Open Sans SemiBold"/>
@@ -7479,9 +7404,6 @@
     </w:p>
     <w:p>
       <w:pPr>
-        <w:pStyle w:val="Heading4"/>
-        <w:keepNext w:val="0"/>
-        <w:keepLines w:val="0"/>
         <w:spacing w:line="276" w:lineRule="auto"/>
         <w:rPr>
           <w:rFonts w:ascii="Open Sans" w:cs="Open Sans" w:eastAsia="Open Sans" w:hAnsi="Open Sans"/>
@@ -7489,22 +7411,16 @@
           <w:szCs w:val="22"/>
         </w:rPr>
       </w:pPr>
-      <w:bookmarkStart w:colFirst="0" w:colLast="0" w:name="_heading=h.1d9q1vy2jk50" w:id="3"/>
-      <w:bookmarkEnd w:id="3"/>
       <w:r>
         <w:rPr>
-          <w:rFonts w:ascii="Open Sans" w:cs="Open Sans" w:eastAsia="Open Sans" w:hAnsi="Open Sans"/>
-          <w:sz w:val="22"/>
-          <w:szCs w:val="22"/>
           <w:rtl w:val="0"/>
         </w:rPr>
-        <w:t xml:space="preserve">Summary Table</w:t>
       </w:r>
     </w:p>
     <w:tbl>
       <w:tblPr>
         <w:tblStyle w:val="Table3"/>
-        <w:tblW w:w="10080.0" w:type="dxa"/>
+        <w:tblW w:w="10130.0" w:type="dxa"/>
         <w:jc w:val="left"/>
         <w:tblBorders>
           <w:top w:color="000000" w:space="0" w:sz="0" w:val="nil"/>
@@ -7518,29 +7434,29 @@
         <w:tblLook w:val="0600"/>
       </w:tblPr>
       <w:tblGrid>
-        <w:gridCol w:w="1665"/>
-        <w:gridCol w:w="885"/>
-        <w:gridCol w:w="945"/>
-        <w:gridCol w:w="1035"/>
-        <w:gridCol w:w="1365"/>
-        <w:gridCol w:w="2040"/>
-        <w:gridCol w:w="2145"/>
+        <w:gridCol w:w="1625"/>
+        <w:gridCol w:w="935"/>
+        <w:gridCol w:w="920"/>
+        <w:gridCol w:w="1025"/>
+        <w:gridCol w:w="1685"/>
+        <w:gridCol w:w="1925"/>
+        <w:gridCol w:w="2015"/>
         <w:tblGridChange w:id="0">
           <w:tblGrid>
-            <w:gridCol w:w="1665"/>
-            <w:gridCol w:w="885"/>
-            <w:gridCol w:w="945"/>
-            <w:gridCol w:w="1035"/>
-            <w:gridCol w:w="1365"/>
-            <w:gridCol w:w="2040"/>
-            <w:gridCol w:w="2145"/>
+            <w:gridCol w:w="1625"/>
+            <w:gridCol w:w="935"/>
+            <w:gridCol w:w="920"/>
+            <w:gridCol w:w="1025"/>
+            <w:gridCol w:w="1685"/>
+            <w:gridCol w:w="1925"/>
+            <w:gridCol w:w="2015"/>
           </w:tblGrid>
         </w:tblGridChange>
       </w:tblGrid>
       <w:tr>
         <w:trPr>
           <w:cantSplit w:val="0"/>
-          <w:trHeight w:val="800" w:hRule="atLeast"/>
+          <w:trHeight w:val="1085" w:hRule="atLeast"/>
           <w:tblHeader w:val="0"/>
         </w:trPr>
         <w:tc>
@@ -7872,7 +7788,6 @@
               <w:spacing w:line="276" w:lineRule="auto"/>
               <w:rPr>
                 <w:rFonts w:ascii="Open Sans" w:cs="Open Sans" w:eastAsia="Open Sans" w:hAnsi="Open Sans"/>
-                <w:b w:val="1"/>
                 <w:sz w:val="22"/>
                 <w:szCs w:val="22"/>
               </w:rPr>
@@ -7886,6 +7801,11 @@
                 <w:rtl w:val="0"/>
               </w:rPr>
               <w:t xml:space="preserve">WordPress Web Server</w:t>
+            </w:r>
+            <w:r>
+              <w:rPr>
+                <w:rtl w:val="0"/>
+              </w:rPr>
             </w:r>
           </w:p>
         </w:tc>
@@ -7921,7 +7841,7 @@
                 <w:szCs w:val="22"/>
                 <w:rtl w:val="0"/>
               </w:rPr>
-              <w:t xml:space="preserve">4</w:t>
+              <w:t xml:space="preserve">8</w:t>
             </w:r>
           </w:p>
         </w:tc>
@@ -7957,7 +7877,7 @@
                 <w:szCs w:val="22"/>
                 <w:rtl w:val="0"/>
               </w:rPr>
-              <w:t xml:space="preserve">16</w:t>
+              <w:t xml:space="preserve">32</w:t>
             </w:r>
           </w:p>
         </w:tc>
@@ -7993,7 +7913,7 @@
                 <w:szCs w:val="22"/>
                 <w:rtl w:val="0"/>
               </w:rPr>
-              <w:t xml:space="preserve">B4ms</w:t>
+              <w:t xml:space="preserve">D8s_v3</w:t>
             </w:r>
           </w:p>
         </w:tc>
@@ -8065,7 +7985,7 @@
                 <w:szCs w:val="22"/>
                 <w:rtl w:val="0"/>
               </w:rPr>
-              <w:t xml:space="preserve">$146.00</w:t>
+              <w:t xml:space="preserve">$328.14</w:t>
             </w:r>
           </w:p>
         </w:tc>
@@ -8101,7 +8021,537 @@
                 <w:szCs w:val="22"/>
                 <w:rtl w:val="0"/>
               </w:rPr>
-              <w:t xml:space="preserve">$97.80</w:t>
+              <w:t xml:space="preserve">$254.32</w:t>
+            </w:r>
+          </w:p>
+        </w:tc>
+      </w:tr>
+      <w:tr>
+        <w:trPr>
+          <w:cantSplit w:val="0"/>
+          <w:trHeight w:val="1085" w:hRule="atLeast"/>
+          <w:tblHeader w:val="0"/>
+        </w:trPr>
+        <w:tc>
+          <w:tcPr>
+            <w:tcBorders>
+              <w:top w:color="000000" w:space="0" w:sz="0" w:val="nil"/>
+              <w:left w:color="000000" w:space="0" w:sz="0" w:val="nil"/>
+              <w:bottom w:color="000000" w:space="0" w:sz="0" w:val="nil"/>
+              <w:right w:color="000000" w:space="0" w:sz="0" w:val="nil"/>
+            </w:tcBorders>
+            <w:tcMar>
+              <w:top w:w="100.0" w:type="dxa"/>
+              <w:left w:w="100.0" w:type="dxa"/>
+              <w:bottom w:w="100.0" w:type="dxa"/>
+              <w:right w:w="100.0" w:type="dxa"/>
+            </w:tcMar>
+            <w:vAlign w:val="top"/>
+          </w:tcPr>
+          <w:p>
+            <w:pPr>
+              <w:spacing w:line="276" w:lineRule="auto"/>
+              <w:rPr>
+                <w:rFonts w:ascii="Open Sans" w:cs="Open Sans" w:eastAsia="Open Sans" w:hAnsi="Open Sans"/>
+                <w:sz w:val="22"/>
+                <w:szCs w:val="22"/>
+              </w:rPr>
+            </w:pPr>
+            <w:r>
+              <w:rPr>
+                <w:rFonts w:ascii="Open Sans" w:cs="Open Sans" w:eastAsia="Open Sans" w:hAnsi="Open Sans"/>
+                <w:b w:val="1"/>
+                <w:sz w:val="22"/>
+                <w:szCs w:val="22"/>
+                <w:rtl w:val="0"/>
+              </w:rPr>
+              <w:t xml:space="preserve">SQL Server</w:t>
+            </w:r>
+            <w:r>
+              <w:rPr>
+                <w:rtl w:val="0"/>
+              </w:rPr>
+            </w:r>
+          </w:p>
+        </w:tc>
+        <w:tc>
+          <w:tcPr>
+            <w:tcBorders>
+              <w:top w:color="000000" w:space="0" w:sz="0" w:val="nil"/>
+              <w:left w:color="000000" w:space="0" w:sz="0" w:val="nil"/>
+              <w:bottom w:color="000000" w:space="0" w:sz="0" w:val="nil"/>
+              <w:right w:color="000000" w:space="0" w:sz="0" w:val="nil"/>
+            </w:tcBorders>
+            <w:tcMar>
+              <w:top w:w="100.0" w:type="dxa"/>
+              <w:left w:w="100.0" w:type="dxa"/>
+              <w:bottom w:w="100.0" w:type="dxa"/>
+              <w:right w:w="100.0" w:type="dxa"/>
+            </w:tcMar>
+            <w:vAlign w:val="top"/>
+          </w:tcPr>
+          <w:p>
+            <w:pPr>
+              <w:spacing w:line="276" w:lineRule="auto"/>
+              <w:rPr>
+                <w:rFonts w:ascii="Open Sans" w:cs="Open Sans" w:eastAsia="Open Sans" w:hAnsi="Open Sans"/>
+                <w:sz w:val="22"/>
+                <w:szCs w:val="22"/>
+              </w:rPr>
+            </w:pPr>
+            <w:r>
+              <w:rPr>
+                <w:rFonts w:ascii="Open Sans" w:cs="Open Sans" w:eastAsia="Open Sans" w:hAnsi="Open Sans"/>
+                <w:sz w:val="22"/>
+                <w:szCs w:val="22"/>
+                <w:rtl w:val="0"/>
+              </w:rPr>
+              <w:t xml:space="preserve">8</w:t>
+            </w:r>
+          </w:p>
+        </w:tc>
+        <w:tc>
+          <w:tcPr>
+            <w:tcBorders>
+              <w:top w:color="000000" w:space="0" w:sz="0" w:val="nil"/>
+              <w:left w:color="000000" w:space="0" w:sz="0" w:val="nil"/>
+              <w:bottom w:color="000000" w:space="0" w:sz="0" w:val="nil"/>
+              <w:right w:color="000000" w:space="0" w:sz="0" w:val="nil"/>
+            </w:tcBorders>
+            <w:tcMar>
+              <w:top w:w="100.0" w:type="dxa"/>
+              <w:left w:w="100.0" w:type="dxa"/>
+              <w:bottom w:w="100.0" w:type="dxa"/>
+              <w:right w:w="100.0" w:type="dxa"/>
+            </w:tcMar>
+            <w:vAlign w:val="top"/>
+          </w:tcPr>
+          <w:p>
+            <w:pPr>
+              <w:spacing w:line="276" w:lineRule="auto"/>
+              <w:rPr>
+                <w:rFonts w:ascii="Open Sans" w:cs="Open Sans" w:eastAsia="Open Sans" w:hAnsi="Open Sans"/>
+                <w:sz w:val="22"/>
+                <w:szCs w:val="22"/>
+              </w:rPr>
+            </w:pPr>
+            <w:r>
+              <w:rPr>
+                <w:rFonts w:ascii="Open Sans" w:cs="Open Sans" w:eastAsia="Open Sans" w:hAnsi="Open Sans"/>
+                <w:sz w:val="22"/>
+                <w:szCs w:val="22"/>
+                <w:rtl w:val="0"/>
+              </w:rPr>
+              <w:t xml:space="preserve">32</w:t>
+            </w:r>
+          </w:p>
+        </w:tc>
+        <w:tc>
+          <w:tcPr>
+            <w:tcBorders>
+              <w:top w:color="000000" w:space="0" w:sz="0" w:val="nil"/>
+              <w:left w:color="000000" w:space="0" w:sz="0" w:val="nil"/>
+              <w:bottom w:color="000000" w:space="0" w:sz="0" w:val="nil"/>
+              <w:right w:color="000000" w:space="0" w:sz="0" w:val="nil"/>
+            </w:tcBorders>
+            <w:tcMar>
+              <w:top w:w="100.0" w:type="dxa"/>
+              <w:left w:w="100.0" w:type="dxa"/>
+              <w:bottom w:w="100.0" w:type="dxa"/>
+              <w:right w:w="100.0" w:type="dxa"/>
+            </w:tcMar>
+            <w:vAlign w:val="top"/>
+          </w:tcPr>
+          <w:p>
+            <w:pPr>
+              <w:spacing w:line="276" w:lineRule="auto"/>
+              <w:rPr>
+                <w:rFonts w:ascii="Open Sans" w:cs="Open Sans" w:eastAsia="Open Sans" w:hAnsi="Open Sans"/>
+                <w:sz w:val="22"/>
+                <w:szCs w:val="22"/>
+              </w:rPr>
+            </w:pPr>
+            <w:r>
+              <w:rPr>
+                <w:rFonts w:ascii="Open Sans" w:cs="Open Sans" w:eastAsia="Open Sans" w:hAnsi="Open Sans"/>
+                <w:sz w:val="22"/>
+                <w:szCs w:val="22"/>
+                <w:rtl w:val="0"/>
+              </w:rPr>
+              <w:t xml:space="preserve">D8s_v3</w:t>
+            </w:r>
+          </w:p>
+        </w:tc>
+        <w:tc>
+          <w:tcPr>
+            <w:tcBorders>
+              <w:top w:color="000000" w:space="0" w:sz="0" w:val="nil"/>
+              <w:left w:color="000000" w:space="0" w:sz="0" w:val="nil"/>
+              <w:bottom w:color="000000" w:space="0" w:sz="0" w:val="nil"/>
+              <w:right w:color="000000" w:space="0" w:sz="0" w:val="nil"/>
+            </w:tcBorders>
+            <w:tcMar>
+              <w:top w:w="100.0" w:type="dxa"/>
+              <w:left w:w="100.0" w:type="dxa"/>
+              <w:bottom w:w="100.0" w:type="dxa"/>
+              <w:right w:w="100.0" w:type="dxa"/>
+            </w:tcMar>
+            <w:vAlign w:val="top"/>
+          </w:tcPr>
+          <w:p>
+            <w:pPr>
+              <w:spacing w:line="276" w:lineRule="auto"/>
+              <w:rPr>
+                <w:rFonts w:ascii="Open Sans" w:cs="Open Sans" w:eastAsia="Open Sans" w:hAnsi="Open Sans"/>
+                <w:sz w:val="22"/>
+                <w:szCs w:val="22"/>
+              </w:rPr>
+            </w:pPr>
+            <w:r>
+              <w:rPr>
+                <w:rFonts w:ascii="Open Sans" w:cs="Open Sans" w:eastAsia="Open Sans" w:hAnsi="Open Sans"/>
+                <w:sz w:val="22"/>
+                <w:szCs w:val="22"/>
+                <w:rtl w:val="0"/>
+              </w:rPr>
+              <w:t xml:space="preserve">128 SSD + 2 TB Premium SSD</w:t>
+            </w:r>
+          </w:p>
+        </w:tc>
+        <w:tc>
+          <w:tcPr>
+            <w:tcBorders>
+              <w:top w:color="000000" w:space="0" w:sz="0" w:val="nil"/>
+              <w:left w:color="000000" w:space="0" w:sz="0" w:val="nil"/>
+              <w:bottom w:color="000000" w:space="0" w:sz="0" w:val="nil"/>
+              <w:right w:color="000000" w:space="0" w:sz="0" w:val="nil"/>
+            </w:tcBorders>
+            <w:tcMar>
+              <w:top w:w="100.0" w:type="dxa"/>
+              <w:left w:w="100.0" w:type="dxa"/>
+              <w:bottom w:w="100.0" w:type="dxa"/>
+              <w:right w:w="100.0" w:type="dxa"/>
+            </w:tcMar>
+            <w:vAlign w:val="top"/>
+          </w:tcPr>
+          <w:p>
+            <w:pPr>
+              <w:spacing w:line="276" w:lineRule="auto"/>
+              <w:rPr>
+                <w:rFonts w:ascii="Open Sans" w:cs="Open Sans" w:eastAsia="Open Sans" w:hAnsi="Open Sans"/>
+                <w:sz w:val="22"/>
+                <w:szCs w:val="22"/>
+              </w:rPr>
+            </w:pPr>
+            <w:r>
+              <w:rPr>
+                <w:rFonts w:ascii="Open Sans" w:cs="Open Sans" w:eastAsia="Open Sans" w:hAnsi="Open Sans"/>
+                <w:sz w:val="22"/>
+                <w:szCs w:val="22"/>
+                <w:rtl w:val="0"/>
+              </w:rPr>
+              <w:t xml:space="preserve">$918.32</w:t>
+            </w:r>
+          </w:p>
+        </w:tc>
+        <w:tc>
+          <w:tcPr>
+            <w:tcBorders>
+              <w:top w:color="000000" w:space="0" w:sz="0" w:val="nil"/>
+              <w:left w:color="000000" w:space="0" w:sz="0" w:val="nil"/>
+              <w:bottom w:color="000000" w:space="0" w:sz="0" w:val="nil"/>
+              <w:right w:color="000000" w:space="0" w:sz="0" w:val="nil"/>
+            </w:tcBorders>
+            <w:tcMar>
+              <w:top w:w="100.0" w:type="dxa"/>
+              <w:left w:w="100.0" w:type="dxa"/>
+              <w:bottom w:w="100.0" w:type="dxa"/>
+              <w:right w:w="100.0" w:type="dxa"/>
+            </w:tcMar>
+            <w:vAlign w:val="top"/>
+          </w:tcPr>
+          <w:p>
+            <w:pPr>
+              <w:spacing w:line="276" w:lineRule="auto"/>
+              <w:rPr>
+                <w:rFonts w:ascii="Open Sans" w:cs="Open Sans" w:eastAsia="Open Sans" w:hAnsi="Open Sans"/>
+                <w:sz w:val="22"/>
+                <w:szCs w:val="22"/>
+              </w:rPr>
+            </w:pPr>
+            <w:r>
+              <w:rPr>
+                <w:rFonts w:ascii="Open Sans" w:cs="Open Sans" w:eastAsia="Open Sans" w:hAnsi="Open Sans"/>
+                <w:sz w:val="22"/>
+                <w:szCs w:val="22"/>
+                <w:rtl w:val="0"/>
+              </w:rPr>
+              <w:t xml:space="preserve">$810.34</w:t>
+            </w:r>
+          </w:p>
+        </w:tc>
+      </w:tr>
+      <w:tr>
+        <w:trPr>
+          <w:cantSplit w:val="0"/>
+          <w:trHeight w:val="1085" w:hRule="atLeast"/>
+          <w:tblHeader w:val="0"/>
+        </w:trPr>
+        <w:tc>
+          <w:tcPr>
+            <w:tcBorders>
+              <w:top w:color="000000" w:space="0" w:sz="0" w:val="nil"/>
+              <w:left w:color="000000" w:space="0" w:sz="0" w:val="nil"/>
+              <w:bottom w:color="000000" w:space="0" w:sz="0" w:val="nil"/>
+              <w:right w:color="000000" w:space="0" w:sz="0" w:val="nil"/>
+            </w:tcBorders>
+            <w:tcMar>
+              <w:top w:w="100.0" w:type="dxa"/>
+              <w:left w:w="100.0" w:type="dxa"/>
+              <w:bottom w:w="100.0" w:type="dxa"/>
+              <w:right w:w="100.0" w:type="dxa"/>
+            </w:tcMar>
+            <w:vAlign w:val="top"/>
+          </w:tcPr>
+          <w:p>
+            <w:pPr>
+              <w:spacing w:line="276" w:lineRule="auto"/>
+              <w:rPr>
+                <w:rFonts w:ascii="Open Sans" w:cs="Open Sans" w:eastAsia="Open Sans" w:hAnsi="Open Sans"/>
+                <w:sz w:val="22"/>
+                <w:szCs w:val="22"/>
+              </w:rPr>
+            </w:pPr>
+            <w:r>
+              <w:rPr>
+                <w:rFonts w:ascii="Open Sans" w:cs="Open Sans" w:eastAsia="Open Sans" w:hAnsi="Open Sans"/>
+                <w:b w:val="1"/>
+                <w:sz w:val="22"/>
+                <w:szCs w:val="22"/>
+                <w:rtl w:val="0"/>
+              </w:rPr>
+              <w:t xml:space="preserve">Backup Server</w:t>
+            </w:r>
+            <w:r>
+              <w:rPr>
+                <w:rtl w:val="0"/>
+              </w:rPr>
+            </w:r>
+          </w:p>
+        </w:tc>
+        <w:tc>
+          <w:tcPr>
+            <w:tcBorders>
+              <w:top w:color="000000" w:space="0" w:sz="0" w:val="nil"/>
+              <w:left w:color="000000" w:space="0" w:sz="0" w:val="nil"/>
+              <w:bottom w:color="000000" w:space="0" w:sz="0" w:val="nil"/>
+              <w:right w:color="000000" w:space="0" w:sz="0" w:val="nil"/>
+            </w:tcBorders>
+            <w:tcMar>
+              <w:top w:w="100.0" w:type="dxa"/>
+              <w:left w:w="100.0" w:type="dxa"/>
+              <w:bottom w:w="100.0" w:type="dxa"/>
+              <w:right w:w="100.0" w:type="dxa"/>
+            </w:tcMar>
+            <w:vAlign w:val="top"/>
+          </w:tcPr>
+          <w:p>
+            <w:pPr>
+              <w:spacing w:line="276" w:lineRule="auto"/>
+              <w:rPr>
+                <w:rFonts w:ascii="Open Sans" w:cs="Open Sans" w:eastAsia="Open Sans" w:hAnsi="Open Sans"/>
+                <w:sz w:val="22"/>
+                <w:szCs w:val="22"/>
+              </w:rPr>
+            </w:pPr>
+            <w:r>
+              <w:rPr>
+                <w:rFonts w:ascii="Open Sans" w:cs="Open Sans" w:eastAsia="Open Sans" w:hAnsi="Open Sans"/>
+                <w:sz w:val="22"/>
+                <w:szCs w:val="22"/>
+                <w:rtl w:val="0"/>
+              </w:rPr>
+              <w:t xml:space="preserve">8</w:t>
+            </w:r>
+          </w:p>
+        </w:tc>
+        <w:tc>
+          <w:tcPr>
+            <w:tcBorders>
+              <w:top w:color="000000" w:space="0" w:sz="0" w:val="nil"/>
+              <w:left w:color="000000" w:space="0" w:sz="0" w:val="nil"/>
+              <w:bottom w:color="000000" w:space="0" w:sz="0" w:val="nil"/>
+              <w:right w:color="000000" w:space="0" w:sz="0" w:val="nil"/>
+            </w:tcBorders>
+            <w:tcMar>
+              <w:top w:w="100.0" w:type="dxa"/>
+              <w:left w:w="100.0" w:type="dxa"/>
+              <w:bottom w:w="100.0" w:type="dxa"/>
+              <w:right w:w="100.0" w:type="dxa"/>
+            </w:tcMar>
+            <w:vAlign w:val="top"/>
+          </w:tcPr>
+          <w:p>
+            <w:pPr>
+              <w:spacing w:line="276" w:lineRule="auto"/>
+              <w:rPr>
+                <w:rFonts w:ascii="Open Sans" w:cs="Open Sans" w:eastAsia="Open Sans" w:hAnsi="Open Sans"/>
+                <w:sz w:val="22"/>
+                <w:szCs w:val="22"/>
+              </w:rPr>
+            </w:pPr>
+            <w:r>
+              <w:rPr>
+                <w:rFonts w:ascii="Open Sans" w:cs="Open Sans" w:eastAsia="Open Sans" w:hAnsi="Open Sans"/>
+                <w:sz w:val="22"/>
+                <w:szCs w:val="22"/>
+                <w:rtl w:val="0"/>
+              </w:rPr>
+              <w:t xml:space="preserve">32</w:t>
+            </w:r>
+          </w:p>
+        </w:tc>
+        <w:tc>
+          <w:tcPr>
+            <w:tcBorders>
+              <w:top w:color="000000" w:space="0" w:sz="0" w:val="nil"/>
+              <w:left w:color="000000" w:space="0" w:sz="0" w:val="nil"/>
+              <w:bottom w:color="000000" w:space="0" w:sz="0" w:val="nil"/>
+              <w:right w:color="000000" w:space="0" w:sz="0" w:val="nil"/>
+            </w:tcBorders>
+            <w:tcMar>
+              <w:top w:w="100.0" w:type="dxa"/>
+              <w:left w:w="100.0" w:type="dxa"/>
+              <w:bottom w:w="100.0" w:type="dxa"/>
+              <w:right w:w="100.0" w:type="dxa"/>
+            </w:tcMar>
+            <w:vAlign w:val="top"/>
+          </w:tcPr>
+          <w:p>
+            <w:pPr>
+              <w:spacing w:line="276" w:lineRule="auto"/>
+              <w:rPr>
+                <w:rFonts w:ascii="Open Sans" w:cs="Open Sans" w:eastAsia="Open Sans" w:hAnsi="Open Sans"/>
+                <w:sz w:val="22"/>
+                <w:szCs w:val="22"/>
+              </w:rPr>
+            </w:pPr>
+            <w:r>
+              <w:rPr>
+                <w:rFonts w:ascii="Open Sans" w:cs="Open Sans" w:eastAsia="Open Sans" w:hAnsi="Open Sans"/>
+                <w:sz w:val="22"/>
+                <w:szCs w:val="22"/>
+                <w:rtl w:val="0"/>
+              </w:rPr>
+              <w:t xml:space="preserve">D8s_v3</w:t>
+            </w:r>
+          </w:p>
+        </w:tc>
+        <w:tc>
+          <w:tcPr>
+            <w:tcBorders>
+              <w:top w:color="000000" w:space="0" w:sz="0" w:val="nil"/>
+              <w:left w:color="000000" w:space="0" w:sz="0" w:val="nil"/>
+              <w:bottom w:color="000000" w:space="0" w:sz="0" w:val="nil"/>
+              <w:right w:color="000000" w:space="0" w:sz="0" w:val="nil"/>
+            </w:tcBorders>
+            <w:tcMar>
+              <w:top w:w="100.0" w:type="dxa"/>
+              <w:left w:w="100.0" w:type="dxa"/>
+              <w:bottom w:w="100.0" w:type="dxa"/>
+              <w:right w:w="100.0" w:type="dxa"/>
+            </w:tcMar>
+            <w:vAlign w:val="top"/>
+          </w:tcPr>
+          <w:p>
+            <w:pPr>
+              <w:spacing w:line="276" w:lineRule="auto"/>
+              <w:rPr>
+                <w:rFonts w:ascii="Open Sans" w:cs="Open Sans" w:eastAsia="Open Sans" w:hAnsi="Open Sans"/>
+                <w:sz w:val="22"/>
+                <w:szCs w:val="22"/>
+              </w:rPr>
+            </w:pPr>
+            <w:r>
+              <w:rPr>
+                <w:rFonts w:ascii="Open Sans" w:cs="Open Sans" w:eastAsia="Open Sans" w:hAnsi="Open Sans"/>
+                <w:sz w:val="22"/>
+                <w:szCs w:val="22"/>
+                <w:rtl w:val="0"/>
+              </w:rPr>
+              <w:t xml:space="preserve">128 SSD + 40 TB Azure Blob Storage</w:t>
+            </w:r>
+          </w:p>
+        </w:tc>
+        <w:tc>
+          <w:tcPr>
+            <w:tcBorders>
+              <w:top w:color="000000" w:space="0" w:sz="0" w:val="nil"/>
+              <w:left w:color="000000" w:space="0" w:sz="0" w:val="nil"/>
+              <w:bottom w:color="000000" w:space="0" w:sz="0" w:val="nil"/>
+              <w:right w:color="000000" w:space="0" w:sz="0" w:val="nil"/>
+            </w:tcBorders>
+            <w:tcMar>
+              <w:top w:w="100.0" w:type="dxa"/>
+              <w:left w:w="100.0" w:type="dxa"/>
+              <w:bottom w:w="100.0" w:type="dxa"/>
+              <w:right w:w="100.0" w:type="dxa"/>
+            </w:tcMar>
+            <w:vAlign w:val="top"/>
+          </w:tcPr>
+          <w:p>
+            <w:pPr>
+              <w:spacing w:line="276" w:lineRule="auto"/>
+              <w:rPr>
+                <w:rFonts w:ascii="Open Sans" w:cs="Open Sans" w:eastAsia="Open Sans" w:hAnsi="Open Sans"/>
+                <w:sz w:val="22"/>
+                <w:szCs w:val="22"/>
+              </w:rPr>
+            </w:pPr>
+            <w:r>
+              <w:rPr>
+                <w:rFonts w:ascii="Open Sans" w:cs="Open Sans" w:eastAsia="Open Sans" w:hAnsi="Open Sans"/>
+                <w:sz w:val="22"/>
+                <w:szCs w:val="22"/>
+                <w:rtl w:val="0"/>
+              </w:rPr>
+              <w:t xml:space="preserve">$1,455.23</w:t>
+            </w:r>
+          </w:p>
+        </w:tc>
+        <w:tc>
+          <w:tcPr>
+            <w:tcBorders>
+              <w:top w:color="000000" w:space="0" w:sz="0" w:val="nil"/>
+              <w:left w:color="000000" w:space="0" w:sz="0" w:val="nil"/>
+              <w:bottom w:color="000000" w:space="0" w:sz="0" w:val="nil"/>
+              <w:right w:color="000000" w:space="0" w:sz="0" w:val="nil"/>
+            </w:tcBorders>
+            <w:tcMar>
+              <w:top w:w="100.0" w:type="dxa"/>
+              <w:left w:w="100.0" w:type="dxa"/>
+              <w:bottom w:w="100.0" w:type="dxa"/>
+              <w:right w:w="100.0" w:type="dxa"/>
+            </w:tcMar>
+            <w:vAlign w:val="top"/>
+          </w:tcPr>
+          <w:p>
+            <w:pPr>
+              <w:spacing w:line="276" w:lineRule="auto"/>
+              <w:rPr>
+                <w:rFonts w:ascii="Open Sans" w:cs="Open Sans" w:eastAsia="Open Sans" w:hAnsi="Open Sans"/>
+                <w:sz w:val="22"/>
+                <w:szCs w:val="22"/>
+              </w:rPr>
+            </w:pPr>
+            <w:r>
+              <w:rPr>
+                <w:rFonts w:ascii="Open Sans" w:cs="Open Sans" w:eastAsia="Open Sans" w:hAnsi="Open Sans"/>
+                <w:sz w:val="22"/>
+                <w:szCs w:val="22"/>
+                <w:rtl w:val="0"/>
+              </w:rPr>
+              <w:t xml:space="preserve">$1,200.45</w:t>
             </w:r>
           </w:p>
         </w:tc>
@@ -8133,20 +8583,24 @@
               <w:spacing w:line="276" w:lineRule="auto"/>
               <w:rPr>
                 <w:rFonts w:ascii="Open Sans" w:cs="Open Sans" w:eastAsia="Open Sans" w:hAnsi="Open Sans"/>
-                <w:b w:val="1"/>
-                <w:sz w:val="22"/>
-                <w:szCs w:val="22"/>
-              </w:rPr>
-            </w:pPr>
-            <w:r>
-              <w:rPr>
-                <w:rFonts w:ascii="Open Sans" w:cs="Open Sans" w:eastAsia="Open Sans" w:hAnsi="Open Sans"/>
-                <w:b w:val="1"/>
-                <w:sz w:val="22"/>
-                <w:szCs w:val="22"/>
-                <w:rtl w:val="0"/>
-              </w:rPr>
-              <w:t xml:space="preserve">SQL Server 1</w:t>
+                <w:sz w:val="22"/>
+                <w:szCs w:val="22"/>
+              </w:rPr>
+            </w:pPr>
+            <w:r>
+              <w:rPr>
+                <w:rFonts w:ascii="Open Sans" w:cs="Open Sans" w:eastAsia="Open Sans" w:hAnsi="Open Sans"/>
+                <w:b w:val="1"/>
+                <w:sz w:val="22"/>
+                <w:szCs w:val="22"/>
+                <w:rtl w:val="0"/>
+              </w:rPr>
+              <w:t xml:space="preserve">Antivirus Server</w:t>
+            </w:r>
+            <w:r>
+              <w:rPr>
+                <w:rtl w:val="0"/>
+              </w:rPr>
             </w:r>
           </w:p>
         </w:tc>
@@ -8182,7 +8636,7 @@
                 <w:szCs w:val="22"/>
                 <w:rtl w:val="0"/>
               </w:rPr>
-              <w:t xml:space="preserve">4</w:t>
+              <w:t xml:space="preserve">8</w:t>
             </w:r>
           </w:p>
         </w:tc>
@@ -8218,7 +8672,7 @@
                 <w:szCs w:val="22"/>
                 <w:rtl w:val="0"/>
               </w:rPr>
-              <w:t xml:space="preserve">16</w:t>
+              <w:t xml:space="preserve">32</w:t>
             </w:r>
           </w:p>
         </w:tc>
@@ -8254,7 +8708,7 @@
                 <w:szCs w:val="22"/>
                 <w:rtl w:val="0"/>
               </w:rPr>
-              <w:t xml:space="preserve">D4s_v3</w:t>
+              <w:t xml:space="preserve">D8s_v3</w:t>
             </w:r>
           </w:p>
         </w:tc>
@@ -8290,7 +8744,7 @@
                 <w:szCs w:val="22"/>
                 <w:rtl w:val="0"/>
               </w:rPr>
-              <w:t xml:space="preserve">128 SSD + 2 TB SSD</w:t>
+              <w:t xml:space="preserve">128 SSD</w:t>
             </w:r>
           </w:p>
         </w:tc>
@@ -8326,7 +8780,7 @@
                 <w:szCs w:val="22"/>
                 <w:rtl w:val="0"/>
               </w:rPr>
-              <w:t xml:space="preserve">$467.66</w:t>
+              <w:t xml:space="preserve">$328.14</w:t>
             </w:r>
           </w:p>
         </w:tc>
@@ -8362,790 +8816,7 @@
                 <w:szCs w:val="22"/>
                 <w:rtl w:val="0"/>
               </w:rPr>
-              <w:t xml:space="preserve">$416.46</w:t>
-            </w:r>
-          </w:p>
-        </w:tc>
-      </w:tr>
-      <w:tr>
-        <w:trPr>
-          <w:cantSplit w:val="0"/>
-          <w:trHeight w:val="800" w:hRule="atLeast"/>
-          <w:tblHeader w:val="0"/>
-        </w:trPr>
-        <w:tc>
-          <w:tcPr>
-            <w:tcBorders>
-              <w:top w:color="000000" w:space="0" w:sz="0" w:val="nil"/>
-              <w:left w:color="000000" w:space="0" w:sz="0" w:val="nil"/>
-              <w:bottom w:color="000000" w:space="0" w:sz="0" w:val="nil"/>
-              <w:right w:color="000000" w:space="0" w:sz="0" w:val="nil"/>
-            </w:tcBorders>
-            <w:tcMar>
-              <w:top w:w="100.0" w:type="dxa"/>
-              <w:left w:w="100.0" w:type="dxa"/>
-              <w:bottom w:w="100.0" w:type="dxa"/>
-              <w:right w:w="100.0" w:type="dxa"/>
-            </w:tcMar>
-            <w:vAlign w:val="top"/>
-          </w:tcPr>
-          <w:p>
-            <w:pPr>
-              <w:spacing w:line="276" w:lineRule="auto"/>
-              <w:rPr>
-                <w:rFonts w:ascii="Open Sans" w:cs="Open Sans" w:eastAsia="Open Sans" w:hAnsi="Open Sans"/>
-                <w:b w:val="1"/>
-                <w:sz w:val="22"/>
-                <w:szCs w:val="22"/>
-              </w:rPr>
-            </w:pPr>
-            <w:r>
-              <w:rPr>
-                <w:rFonts w:ascii="Open Sans" w:cs="Open Sans" w:eastAsia="Open Sans" w:hAnsi="Open Sans"/>
-                <w:b w:val="1"/>
-                <w:sz w:val="22"/>
-                <w:szCs w:val="22"/>
-                <w:rtl w:val="0"/>
-              </w:rPr>
-              <w:t xml:space="preserve">SQL Server 2</w:t>
-            </w:r>
-          </w:p>
-        </w:tc>
-        <w:tc>
-          <w:tcPr>
-            <w:tcBorders>
-              <w:top w:color="000000" w:space="0" w:sz="0" w:val="nil"/>
-              <w:left w:color="000000" w:space="0" w:sz="0" w:val="nil"/>
-              <w:bottom w:color="000000" w:space="0" w:sz="0" w:val="nil"/>
-              <w:right w:color="000000" w:space="0" w:sz="0" w:val="nil"/>
-            </w:tcBorders>
-            <w:tcMar>
-              <w:top w:w="100.0" w:type="dxa"/>
-              <w:left w:w="100.0" w:type="dxa"/>
-              <w:bottom w:w="100.0" w:type="dxa"/>
-              <w:right w:w="100.0" w:type="dxa"/>
-            </w:tcMar>
-            <w:vAlign w:val="top"/>
-          </w:tcPr>
-          <w:p>
-            <w:pPr>
-              <w:spacing w:line="276" w:lineRule="auto"/>
-              <w:rPr>
-                <w:rFonts w:ascii="Open Sans" w:cs="Open Sans" w:eastAsia="Open Sans" w:hAnsi="Open Sans"/>
-                <w:sz w:val="22"/>
-                <w:szCs w:val="22"/>
-              </w:rPr>
-            </w:pPr>
-            <w:r>
-              <w:rPr>
-                <w:rFonts w:ascii="Open Sans" w:cs="Open Sans" w:eastAsia="Open Sans" w:hAnsi="Open Sans"/>
-                <w:sz w:val="22"/>
-                <w:szCs w:val="22"/>
-                <w:rtl w:val="0"/>
-              </w:rPr>
-              <w:t xml:space="preserve">4</w:t>
-            </w:r>
-          </w:p>
-        </w:tc>
-        <w:tc>
-          <w:tcPr>
-            <w:tcBorders>
-              <w:top w:color="000000" w:space="0" w:sz="0" w:val="nil"/>
-              <w:left w:color="000000" w:space="0" w:sz="0" w:val="nil"/>
-              <w:bottom w:color="000000" w:space="0" w:sz="0" w:val="nil"/>
-              <w:right w:color="000000" w:space="0" w:sz="0" w:val="nil"/>
-            </w:tcBorders>
-            <w:tcMar>
-              <w:top w:w="100.0" w:type="dxa"/>
-              <w:left w:w="100.0" w:type="dxa"/>
-              <w:bottom w:w="100.0" w:type="dxa"/>
-              <w:right w:w="100.0" w:type="dxa"/>
-            </w:tcMar>
-            <w:vAlign w:val="top"/>
-          </w:tcPr>
-          <w:p>
-            <w:pPr>
-              <w:spacing w:line="276" w:lineRule="auto"/>
-              <w:rPr>
-                <w:rFonts w:ascii="Open Sans" w:cs="Open Sans" w:eastAsia="Open Sans" w:hAnsi="Open Sans"/>
-                <w:sz w:val="22"/>
-                <w:szCs w:val="22"/>
-              </w:rPr>
-            </w:pPr>
-            <w:r>
-              <w:rPr>
-                <w:rFonts w:ascii="Open Sans" w:cs="Open Sans" w:eastAsia="Open Sans" w:hAnsi="Open Sans"/>
-                <w:sz w:val="22"/>
-                <w:szCs w:val="22"/>
-                <w:rtl w:val="0"/>
-              </w:rPr>
-              <w:t xml:space="preserve">16</w:t>
-            </w:r>
-          </w:p>
-        </w:tc>
-        <w:tc>
-          <w:tcPr>
-            <w:tcBorders>
-              <w:top w:color="000000" w:space="0" w:sz="0" w:val="nil"/>
-              <w:left w:color="000000" w:space="0" w:sz="0" w:val="nil"/>
-              <w:bottom w:color="000000" w:space="0" w:sz="0" w:val="nil"/>
-              <w:right w:color="000000" w:space="0" w:sz="0" w:val="nil"/>
-            </w:tcBorders>
-            <w:tcMar>
-              <w:top w:w="100.0" w:type="dxa"/>
-              <w:left w:w="100.0" w:type="dxa"/>
-              <w:bottom w:w="100.0" w:type="dxa"/>
-              <w:right w:w="100.0" w:type="dxa"/>
-            </w:tcMar>
-            <w:vAlign w:val="top"/>
-          </w:tcPr>
-          <w:p>
-            <w:pPr>
-              <w:spacing w:line="276" w:lineRule="auto"/>
-              <w:rPr>
-                <w:rFonts w:ascii="Open Sans" w:cs="Open Sans" w:eastAsia="Open Sans" w:hAnsi="Open Sans"/>
-                <w:sz w:val="22"/>
-                <w:szCs w:val="22"/>
-              </w:rPr>
-            </w:pPr>
-            <w:r>
-              <w:rPr>
-                <w:rFonts w:ascii="Open Sans" w:cs="Open Sans" w:eastAsia="Open Sans" w:hAnsi="Open Sans"/>
-                <w:sz w:val="22"/>
-                <w:szCs w:val="22"/>
-                <w:rtl w:val="0"/>
-              </w:rPr>
-              <w:t xml:space="preserve">D4s_v3</w:t>
-            </w:r>
-          </w:p>
-        </w:tc>
-        <w:tc>
-          <w:tcPr>
-            <w:tcBorders>
-              <w:top w:color="000000" w:space="0" w:sz="0" w:val="nil"/>
-              <w:left w:color="000000" w:space="0" w:sz="0" w:val="nil"/>
-              <w:bottom w:color="000000" w:space="0" w:sz="0" w:val="nil"/>
-              <w:right w:color="000000" w:space="0" w:sz="0" w:val="nil"/>
-            </w:tcBorders>
-            <w:tcMar>
-              <w:top w:w="100.0" w:type="dxa"/>
-              <w:left w:w="100.0" w:type="dxa"/>
-              <w:bottom w:w="100.0" w:type="dxa"/>
-              <w:right w:w="100.0" w:type="dxa"/>
-            </w:tcMar>
-            <w:vAlign w:val="top"/>
-          </w:tcPr>
-          <w:p>
-            <w:pPr>
-              <w:spacing w:line="276" w:lineRule="auto"/>
-              <w:rPr>
-                <w:rFonts w:ascii="Open Sans" w:cs="Open Sans" w:eastAsia="Open Sans" w:hAnsi="Open Sans"/>
-                <w:sz w:val="22"/>
-                <w:szCs w:val="22"/>
-              </w:rPr>
-            </w:pPr>
-            <w:r>
-              <w:rPr>
-                <w:rFonts w:ascii="Open Sans" w:cs="Open Sans" w:eastAsia="Open Sans" w:hAnsi="Open Sans"/>
-                <w:sz w:val="22"/>
-                <w:szCs w:val="22"/>
-                <w:rtl w:val="0"/>
-              </w:rPr>
-              <w:t xml:space="preserve">128 SSD + 2 TB SSD</w:t>
-            </w:r>
-          </w:p>
-        </w:tc>
-        <w:tc>
-          <w:tcPr>
-            <w:tcBorders>
-              <w:top w:color="000000" w:space="0" w:sz="0" w:val="nil"/>
-              <w:left w:color="000000" w:space="0" w:sz="0" w:val="nil"/>
-              <w:bottom w:color="000000" w:space="0" w:sz="0" w:val="nil"/>
-              <w:right w:color="000000" w:space="0" w:sz="0" w:val="nil"/>
-            </w:tcBorders>
-            <w:tcMar>
-              <w:top w:w="100.0" w:type="dxa"/>
-              <w:left w:w="100.0" w:type="dxa"/>
-              <w:bottom w:w="100.0" w:type="dxa"/>
-              <w:right w:w="100.0" w:type="dxa"/>
-            </w:tcMar>
-            <w:vAlign w:val="top"/>
-          </w:tcPr>
-          <w:p>
-            <w:pPr>
-              <w:spacing w:line="276" w:lineRule="auto"/>
-              <w:rPr>
-                <w:rFonts w:ascii="Open Sans" w:cs="Open Sans" w:eastAsia="Open Sans" w:hAnsi="Open Sans"/>
-                <w:sz w:val="22"/>
-                <w:szCs w:val="22"/>
-              </w:rPr>
-            </w:pPr>
-            <w:r>
-              <w:rPr>
-                <w:rFonts w:ascii="Open Sans" w:cs="Open Sans" w:eastAsia="Open Sans" w:hAnsi="Open Sans"/>
-                <w:sz w:val="22"/>
-                <w:szCs w:val="22"/>
-                <w:rtl w:val="0"/>
-              </w:rPr>
-              <w:t xml:space="preserve">$467.66</w:t>
-            </w:r>
-          </w:p>
-        </w:tc>
-        <w:tc>
-          <w:tcPr>
-            <w:tcBorders>
-              <w:top w:color="000000" w:space="0" w:sz="0" w:val="nil"/>
-              <w:left w:color="000000" w:space="0" w:sz="0" w:val="nil"/>
-              <w:bottom w:color="000000" w:space="0" w:sz="0" w:val="nil"/>
-              <w:right w:color="000000" w:space="0" w:sz="0" w:val="nil"/>
-            </w:tcBorders>
-            <w:tcMar>
-              <w:top w:w="100.0" w:type="dxa"/>
-              <w:left w:w="100.0" w:type="dxa"/>
-              <w:bottom w:w="100.0" w:type="dxa"/>
-              <w:right w:w="100.0" w:type="dxa"/>
-            </w:tcMar>
-            <w:vAlign w:val="top"/>
-          </w:tcPr>
-          <w:p>
-            <w:pPr>
-              <w:spacing w:line="276" w:lineRule="auto"/>
-              <w:rPr>
-                <w:rFonts w:ascii="Open Sans" w:cs="Open Sans" w:eastAsia="Open Sans" w:hAnsi="Open Sans"/>
-                <w:sz w:val="22"/>
-                <w:szCs w:val="22"/>
-              </w:rPr>
-            </w:pPr>
-            <w:r>
-              <w:rPr>
-                <w:rFonts w:ascii="Open Sans" w:cs="Open Sans" w:eastAsia="Open Sans" w:hAnsi="Open Sans"/>
-                <w:sz w:val="22"/>
-                <w:szCs w:val="22"/>
-                <w:rtl w:val="0"/>
-              </w:rPr>
-              <w:t xml:space="preserve">$416.46</w:t>
-            </w:r>
-          </w:p>
-        </w:tc>
-      </w:tr>
-      <w:tr>
-        <w:trPr>
-          <w:cantSplit w:val="0"/>
-          <w:trHeight w:val="800" w:hRule="atLeast"/>
-          <w:tblHeader w:val="0"/>
-        </w:trPr>
-        <w:tc>
-          <w:tcPr>
-            <w:tcBorders>
-              <w:top w:color="000000" w:space="0" w:sz="0" w:val="nil"/>
-              <w:left w:color="000000" w:space="0" w:sz="0" w:val="nil"/>
-              <w:bottom w:color="000000" w:space="0" w:sz="0" w:val="nil"/>
-              <w:right w:color="000000" w:space="0" w:sz="0" w:val="nil"/>
-            </w:tcBorders>
-            <w:tcMar>
-              <w:top w:w="100.0" w:type="dxa"/>
-              <w:left w:w="100.0" w:type="dxa"/>
-              <w:bottom w:w="100.0" w:type="dxa"/>
-              <w:right w:w="100.0" w:type="dxa"/>
-            </w:tcMar>
-            <w:vAlign w:val="top"/>
-          </w:tcPr>
-          <w:p>
-            <w:pPr>
-              <w:spacing w:line="276" w:lineRule="auto"/>
-              <w:rPr>
-                <w:rFonts w:ascii="Open Sans" w:cs="Open Sans" w:eastAsia="Open Sans" w:hAnsi="Open Sans"/>
-                <w:b w:val="1"/>
-                <w:sz w:val="22"/>
-                <w:szCs w:val="22"/>
-              </w:rPr>
-            </w:pPr>
-            <w:r>
-              <w:rPr>
-                <w:rFonts w:ascii="Open Sans" w:cs="Open Sans" w:eastAsia="Open Sans" w:hAnsi="Open Sans"/>
-                <w:b w:val="1"/>
-                <w:sz w:val="22"/>
-                <w:szCs w:val="22"/>
-                <w:rtl w:val="0"/>
-              </w:rPr>
-              <w:t xml:space="preserve">Backup Server</w:t>
-            </w:r>
-          </w:p>
-        </w:tc>
-        <w:tc>
-          <w:tcPr>
-            <w:tcBorders>
-              <w:top w:color="000000" w:space="0" w:sz="0" w:val="nil"/>
-              <w:left w:color="000000" w:space="0" w:sz="0" w:val="nil"/>
-              <w:bottom w:color="000000" w:space="0" w:sz="0" w:val="nil"/>
-              <w:right w:color="000000" w:space="0" w:sz="0" w:val="nil"/>
-            </w:tcBorders>
-            <w:tcMar>
-              <w:top w:w="100.0" w:type="dxa"/>
-              <w:left w:w="100.0" w:type="dxa"/>
-              <w:bottom w:w="100.0" w:type="dxa"/>
-              <w:right w:w="100.0" w:type="dxa"/>
-            </w:tcMar>
-            <w:vAlign w:val="top"/>
-          </w:tcPr>
-          <w:p>
-            <w:pPr>
-              <w:spacing w:line="276" w:lineRule="auto"/>
-              <w:rPr>
-                <w:rFonts w:ascii="Open Sans" w:cs="Open Sans" w:eastAsia="Open Sans" w:hAnsi="Open Sans"/>
-                <w:sz w:val="22"/>
-                <w:szCs w:val="22"/>
-              </w:rPr>
-            </w:pPr>
-            <w:r>
-              <w:rPr>
-                <w:rFonts w:ascii="Open Sans" w:cs="Open Sans" w:eastAsia="Open Sans" w:hAnsi="Open Sans"/>
-                <w:sz w:val="22"/>
-                <w:szCs w:val="22"/>
-                <w:rtl w:val="0"/>
-              </w:rPr>
-              <w:t xml:space="preserve">4</w:t>
-            </w:r>
-          </w:p>
-        </w:tc>
-        <w:tc>
-          <w:tcPr>
-            <w:tcBorders>
-              <w:top w:color="000000" w:space="0" w:sz="0" w:val="nil"/>
-              <w:left w:color="000000" w:space="0" w:sz="0" w:val="nil"/>
-              <w:bottom w:color="000000" w:space="0" w:sz="0" w:val="nil"/>
-              <w:right w:color="000000" w:space="0" w:sz="0" w:val="nil"/>
-            </w:tcBorders>
-            <w:tcMar>
-              <w:top w:w="100.0" w:type="dxa"/>
-              <w:left w:w="100.0" w:type="dxa"/>
-              <w:bottom w:w="100.0" w:type="dxa"/>
-              <w:right w:w="100.0" w:type="dxa"/>
-            </w:tcMar>
-            <w:vAlign w:val="top"/>
-          </w:tcPr>
-          <w:p>
-            <w:pPr>
-              <w:spacing w:line="276" w:lineRule="auto"/>
-              <w:rPr>
-                <w:rFonts w:ascii="Open Sans" w:cs="Open Sans" w:eastAsia="Open Sans" w:hAnsi="Open Sans"/>
-                <w:sz w:val="22"/>
-                <w:szCs w:val="22"/>
-              </w:rPr>
-            </w:pPr>
-            <w:r>
-              <w:rPr>
-                <w:rFonts w:ascii="Open Sans" w:cs="Open Sans" w:eastAsia="Open Sans" w:hAnsi="Open Sans"/>
-                <w:sz w:val="22"/>
-                <w:szCs w:val="22"/>
-                <w:rtl w:val="0"/>
-              </w:rPr>
-              <w:t xml:space="preserve">16</w:t>
-            </w:r>
-          </w:p>
-        </w:tc>
-        <w:tc>
-          <w:tcPr>
-            <w:tcBorders>
-              <w:top w:color="000000" w:space="0" w:sz="0" w:val="nil"/>
-              <w:left w:color="000000" w:space="0" w:sz="0" w:val="nil"/>
-              <w:bottom w:color="000000" w:space="0" w:sz="0" w:val="nil"/>
-              <w:right w:color="000000" w:space="0" w:sz="0" w:val="nil"/>
-            </w:tcBorders>
-            <w:tcMar>
-              <w:top w:w="100.0" w:type="dxa"/>
-              <w:left w:w="100.0" w:type="dxa"/>
-              <w:bottom w:w="100.0" w:type="dxa"/>
-              <w:right w:w="100.0" w:type="dxa"/>
-            </w:tcMar>
-            <w:vAlign w:val="top"/>
-          </w:tcPr>
-          <w:p>
-            <w:pPr>
-              <w:spacing w:line="276" w:lineRule="auto"/>
-              <w:rPr>
-                <w:rFonts w:ascii="Open Sans" w:cs="Open Sans" w:eastAsia="Open Sans" w:hAnsi="Open Sans"/>
-                <w:sz w:val="22"/>
-                <w:szCs w:val="22"/>
-              </w:rPr>
-            </w:pPr>
-            <w:r>
-              <w:rPr>
-                <w:rFonts w:ascii="Open Sans" w:cs="Open Sans" w:eastAsia="Open Sans" w:hAnsi="Open Sans"/>
-                <w:sz w:val="22"/>
-                <w:szCs w:val="22"/>
-                <w:rtl w:val="0"/>
-              </w:rPr>
-              <w:t xml:space="preserve">D4s_v3</w:t>
-            </w:r>
-          </w:p>
-        </w:tc>
-        <w:tc>
-          <w:tcPr>
-            <w:tcBorders>
-              <w:top w:color="000000" w:space="0" w:sz="0" w:val="nil"/>
-              <w:left w:color="000000" w:space="0" w:sz="0" w:val="nil"/>
-              <w:bottom w:color="000000" w:space="0" w:sz="0" w:val="nil"/>
-              <w:right w:color="000000" w:space="0" w:sz="0" w:val="nil"/>
-            </w:tcBorders>
-            <w:tcMar>
-              <w:top w:w="100.0" w:type="dxa"/>
-              <w:left w:w="100.0" w:type="dxa"/>
-              <w:bottom w:w="100.0" w:type="dxa"/>
-              <w:right w:w="100.0" w:type="dxa"/>
-            </w:tcMar>
-            <w:vAlign w:val="top"/>
-          </w:tcPr>
-          <w:p>
-            <w:pPr>
-              <w:spacing w:line="276" w:lineRule="auto"/>
-              <w:rPr>
-                <w:rFonts w:ascii="Open Sans" w:cs="Open Sans" w:eastAsia="Open Sans" w:hAnsi="Open Sans"/>
-                <w:sz w:val="22"/>
-                <w:szCs w:val="22"/>
-              </w:rPr>
-            </w:pPr>
-            <w:r>
-              <w:rPr>
-                <w:rFonts w:ascii="Open Sans" w:cs="Open Sans" w:eastAsia="Open Sans" w:hAnsi="Open Sans"/>
-                <w:sz w:val="22"/>
-                <w:szCs w:val="22"/>
-                <w:rtl w:val="0"/>
-              </w:rPr>
-              <w:t xml:space="preserve">128 SSD + 40 TB</w:t>
-            </w:r>
-          </w:p>
-        </w:tc>
-        <w:tc>
-          <w:tcPr>
-            <w:tcBorders>
-              <w:top w:color="000000" w:space="0" w:sz="0" w:val="nil"/>
-              <w:left w:color="000000" w:space="0" w:sz="0" w:val="nil"/>
-              <w:bottom w:color="000000" w:space="0" w:sz="0" w:val="nil"/>
-              <w:right w:color="000000" w:space="0" w:sz="0" w:val="nil"/>
-            </w:tcBorders>
-            <w:tcMar>
-              <w:top w:w="100.0" w:type="dxa"/>
-              <w:left w:w="100.0" w:type="dxa"/>
-              <w:bottom w:w="100.0" w:type="dxa"/>
-              <w:right w:w="100.0" w:type="dxa"/>
-            </w:tcMar>
-            <w:vAlign w:val="top"/>
-          </w:tcPr>
-          <w:p>
-            <w:pPr>
-              <w:spacing w:line="276" w:lineRule="auto"/>
-              <w:rPr>
-                <w:rFonts w:ascii="Open Sans" w:cs="Open Sans" w:eastAsia="Open Sans" w:hAnsi="Open Sans"/>
-                <w:sz w:val="22"/>
-                <w:szCs w:val="22"/>
-              </w:rPr>
-            </w:pPr>
-            <w:r>
-              <w:rPr>
-                <w:rFonts w:ascii="Open Sans" w:cs="Open Sans" w:eastAsia="Open Sans" w:hAnsi="Open Sans"/>
-                <w:sz w:val="22"/>
-                <w:szCs w:val="22"/>
-                <w:rtl w:val="0"/>
-              </w:rPr>
-              <w:t xml:space="preserve">$928.00</w:t>
-            </w:r>
-          </w:p>
-        </w:tc>
-        <w:tc>
-          <w:tcPr>
-            <w:tcBorders>
-              <w:top w:color="000000" w:space="0" w:sz="0" w:val="nil"/>
-              <w:left w:color="000000" w:space="0" w:sz="0" w:val="nil"/>
-              <w:bottom w:color="000000" w:space="0" w:sz="0" w:val="nil"/>
-              <w:right w:color="000000" w:space="0" w:sz="0" w:val="nil"/>
-            </w:tcBorders>
-            <w:tcMar>
-              <w:top w:w="100.0" w:type="dxa"/>
-              <w:left w:w="100.0" w:type="dxa"/>
-              <w:bottom w:w="100.0" w:type="dxa"/>
-              <w:right w:w="100.0" w:type="dxa"/>
-            </w:tcMar>
-            <w:vAlign w:val="top"/>
-          </w:tcPr>
-          <w:p>
-            <w:pPr>
-              <w:spacing w:line="276" w:lineRule="auto"/>
-              <w:rPr>
-                <w:rFonts w:ascii="Open Sans" w:cs="Open Sans" w:eastAsia="Open Sans" w:hAnsi="Open Sans"/>
-                <w:sz w:val="22"/>
-                <w:szCs w:val="22"/>
-              </w:rPr>
-            </w:pPr>
-            <w:r>
-              <w:rPr>
-                <w:rFonts w:ascii="Open Sans" w:cs="Open Sans" w:eastAsia="Open Sans" w:hAnsi="Open Sans"/>
-                <w:sz w:val="22"/>
-                <w:szCs w:val="22"/>
-                <w:rtl w:val="0"/>
-              </w:rPr>
-              <w:t xml:space="preserve">$876.80</w:t>
-            </w:r>
-          </w:p>
-        </w:tc>
-      </w:tr>
-      <w:tr>
-        <w:trPr>
-          <w:cantSplit w:val="0"/>
-          <w:trHeight w:val="800" w:hRule="atLeast"/>
-          <w:tblHeader w:val="0"/>
-        </w:trPr>
-        <w:tc>
-          <w:tcPr>
-            <w:tcBorders>
-              <w:top w:color="000000" w:space="0" w:sz="0" w:val="nil"/>
-              <w:left w:color="000000" w:space="0" w:sz="0" w:val="nil"/>
-              <w:bottom w:color="000000" w:space="0" w:sz="0" w:val="nil"/>
-              <w:right w:color="000000" w:space="0" w:sz="0" w:val="nil"/>
-            </w:tcBorders>
-            <w:tcMar>
-              <w:top w:w="100.0" w:type="dxa"/>
-              <w:left w:w="100.0" w:type="dxa"/>
-              <w:bottom w:w="100.0" w:type="dxa"/>
-              <w:right w:w="100.0" w:type="dxa"/>
-            </w:tcMar>
-            <w:vAlign w:val="top"/>
-          </w:tcPr>
-          <w:p>
-            <w:pPr>
-              <w:spacing w:line="276" w:lineRule="auto"/>
-              <w:rPr>
-                <w:rFonts w:ascii="Open Sans" w:cs="Open Sans" w:eastAsia="Open Sans" w:hAnsi="Open Sans"/>
-                <w:b w:val="1"/>
-                <w:sz w:val="22"/>
-                <w:szCs w:val="22"/>
-              </w:rPr>
-            </w:pPr>
-            <w:r>
-              <w:rPr>
-                <w:rFonts w:ascii="Open Sans" w:cs="Open Sans" w:eastAsia="Open Sans" w:hAnsi="Open Sans"/>
-                <w:b w:val="1"/>
-                <w:sz w:val="22"/>
-                <w:szCs w:val="22"/>
-                <w:rtl w:val="0"/>
-              </w:rPr>
-              <w:t xml:space="preserve">Antivirus Server</w:t>
-            </w:r>
-          </w:p>
-        </w:tc>
-        <w:tc>
-          <w:tcPr>
-            <w:tcBorders>
-              <w:top w:color="000000" w:space="0" w:sz="0" w:val="nil"/>
-              <w:left w:color="000000" w:space="0" w:sz="0" w:val="nil"/>
-              <w:bottom w:color="000000" w:space="0" w:sz="0" w:val="nil"/>
-              <w:right w:color="000000" w:space="0" w:sz="0" w:val="nil"/>
-            </w:tcBorders>
-            <w:tcMar>
-              <w:top w:w="100.0" w:type="dxa"/>
-              <w:left w:w="100.0" w:type="dxa"/>
-              <w:bottom w:w="100.0" w:type="dxa"/>
-              <w:right w:w="100.0" w:type="dxa"/>
-            </w:tcMar>
-            <w:vAlign w:val="top"/>
-          </w:tcPr>
-          <w:p>
-            <w:pPr>
-              <w:spacing w:line="276" w:lineRule="auto"/>
-              <w:rPr>
-                <w:rFonts w:ascii="Open Sans" w:cs="Open Sans" w:eastAsia="Open Sans" w:hAnsi="Open Sans"/>
-                <w:sz w:val="22"/>
-                <w:szCs w:val="22"/>
-              </w:rPr>
-            </w:pPr>
-            <w:r>
-              <w:rPr>
-                <w:rFonts w:ascii="Open Sans" w:cs="Open Sans" w:eastAsia="Open Sans" w:hAnsi="Open Sans"/>
-                <w:sz w:val="22"/>
-                <w:szCs w:val="22"/>
-                <w:rtl w:val="0"/>
-              </w:rPr>
-              <w:t xml:space="preserve">2</w:t>
-            </w:r>
-          </w:p>
-        </w:tc>
-        <w:tc>
-          <w:tcPr>
-            <w:tcBorders>
-              <w:top w:color="000000" w:space="0" w:sz="0" w:val="nil"/>
-              <w:left w:color="000000" w:space="0" w:sz="0" w:val="nil"/>
-              <w:bottom w:color="000000" w:space="0" w:sz="0" w:val="nil"/>
-              <w:right w:color="000000" w:space="0" w:sz="0" w:val="nil"/>
-            </w:tcBorders>
-            <w:tcMar>
-              <w:top w:w="100.0" w:type="dxa"/>
-              <w:left w:w="100.0" w:type="dxa"/>
-              <w:bottom w:w="100.0" w:type="dxa"/>
-              <w:right w:w="100.0" w:type="dxa"/>
-            </w:tcMar>
-            <w:vAlign w:val="top"/>
-          </w:tcPr>
-          <w:p>
-            <w:pPr>
-              <w:spacing w:line="276" w:lineRule="auto"/>
-              <w:rPr>
-                <w:rFonts w:ascii="Open Sans" w:cs="Open Sans" w:eastAsia="Open Sans" w:hAnsi="Open Sans"/>
-                <w:sz w:val="22"/>
-                <w:szCs w:val="22"/>
-              </w:rPr>
-            </w:pPr>
-            <w:r>
-              <w:rPr>
-                <w:rFonts w:ascii="Open Sans" w:cs="Open Sans" w:eastAsia="Open Sans" w:hAnsi="Open Sans"/>
-                <w:sz w:val="22"/>
-                <w:szCs w:val="22"/>
-                <w:rtl w:val="0"/>
-              </w:rPr>
-              <w:t xml:space="preserve">4</w:t>
-            </w:r>
-          </w:p>
-        </w:tc>
-        <w:tc>
-          <w:tcPr>
-            <w:tcBorders>
-              <w:top w:color="000000" w:space="0" w:sz="0" w:val="nil"/>
-              <w:left w:color="000000" w:space="0" w:sz="0" w:val="nil"/>
-              <w:bottom w:color="000000" w:space="0" w:sz="0" w:val="nil"/>
-              <w:right w:color="000000" w:space="0" w:sz="0" w:val="nil"/>
-            </w:tcBorders>
-            <w:tcMar>
-              <w:top w:w="100.0" w:type="dxa"/>
-              <w:left w:w="100.0" w:type="dxa"/>
-              <w:bottom w:w="100.0" w:type="dxa"/>
-              <w:right w:w="100.0" w:type="dxa"/>
-            </w:tcMar>
-            <w:vAlign w:val="top"/>
-          </w:tcPr>
-          <w:p>
-            <w:pPr>
-              <w:spacing w:line="276" w:lineRule="auto"/>
-              <w:rPr>
-                <w:rFonts w:ascii="Open Sans" w:cs="Open Sans" w:eastAsia="Open Sans" w:hAnsi="Open Sans"/>
-                <w:sz w:val="22"/>
-                <w:szCs w:val="22"/>
-              </w:rPr>
-            </w:pPr>
-            <w:r>
-              <w:rPr>
-                <w:rFonts w:ascii="Open Sans" w:cs="Open Sans" w:eastAsia="Open Sans" w:hAnsi="Open Sans"/>
-                <w:sz w:val="22"/>
-                <w:szCs w:val="22"/>
-                <w:rtl w:val="0"/>
-              </w:rPr>
-              <w:t xml:space="preserve">B2s</w:t>
-            </w:r>
-          </w:p>
-        </w:tc>
-        <w:tc>
-          <w:tcPr>
-            <w:tcBorders>
-              <w:top w:color="000000" w:space="0" w:sz="0" w:val="nil"/>
-              <w:left w:color="000000" w:space="0" w:sz="0" w:val="nil"/>
-              <w:bottom w:color="000000" w:space="0" w:sz="0" w:val="nil"/>
-              <w:right w:color="000000" w:space="0" w:sz="0" w:val="nil"/>
-            </w:tcBorders>
-            <w:tcMar>
-              <w:top w:w="100.0" w:type="dxa"/>
-              <w:left w:w="100.0" w:type="dxa"/>
-              <w:bottom w:w="100.0" w:type="dxa"/>
-              <w:right w:w="100.0" w:type="dxa"/>
-            </w:tcMar>
-            <w:vAlign w:val="top"/>
-          </w:tcPr>
-          <w:p>
-            <w:pPr>
-              <w:spacing w:line="276" w:lineRule="auto"/>
-              <w:rPr>
-                <w:rFonts w:ascii="Open Sans" w:cs="Open Sans" w:eastAsia="Open Sans" w:hAnsi="Open Sans"/>
-                <w:sz w:val="22"/>
-                <w:szCs w:val="22"/>
-              </w:rPr>
-            </w:pPr>
-            <w:r>
-              <w:rPr>
-                <w:rFonts w:ascii="Open Sans" w:cs="Open Sans" w:eastAsia="Open Sans" w:hAnsi="Open Sans"/>
-                <w:sz w:val="22"/>
-                <w:szCs w:val="22"/>
-                <w:rtl w:val="0"/>
-              </w:rPr>
-              <w:t xml:space="preserve">128 SSD</w:t>
-            </w:r>
-          </w:p>
-        </w:tc>
-        <w:tc>
-          <w:tcPr>
-            <w:tcBorders>
-              <w:top w:color="000000" w:space="0" w:sz="0" w:val="nil"/>
-              <w:left w:color="000000" w:space="0" w:sz="0" w:val="nil"/>
-              <w:bottom w:color="000000" w:space="0" w:sz="0" w:val="nil"/>
-              <w:right w:color="000000" w:space="0" w:sz="0" w:val="nil"/>
-            </w:tcBorders>
-            <w:tcMar>
-              <w:top w:w="100.0" w:type="dxa"/>
-              <w:left w:w="100.0" w:type="dxa"/>
-              <w:bottom w:w="100.0" w:type="dxa"/>
-              <w:right w:w="100.0" w:type="dxa"/>
-            </w:tcMar>
-            <w:vAlign w:val="top"/>
-          </w:tcPr>
-          <w:p>
-            <w:pPr>
-              <w:spacing w:line="276" w:lineRule="auto"/>
-              <w:rPr>
-                <w:rFonts w:ascii="Open Sans" w:cs="Open Sans" w:eastAsia="Open Sans" w:hAnsi="Open Sans"/>
-                <w:sz w:val="22"/>
-                <w:szCs w:val="22"/>
-              </w:rPr>
-            </w:pPr>
-            <w:r>
-              <w:rPr>
-                <w:rFonts w:ascii="Open Sans" w:cs="Open Sans" w:eastAsia="Open Sans" w:hAnsi="Open Sans"/>
-                <w:sz w:val="22"/>
-                <w:szCs w:val="22"/>
-                <w:rtl w:val="0"/>
-              </w:rPr>
-              <w:t xml:space="preserve">$36.43</w:t>
-            </w:r>
-          </w:p>
-        </w:tc>
-        <w:tc>
-          <w:tcPr>
-            <w:tcBorders>
-              <w:top w:color="000000" w:space="0" w:sz="0" w:val="nil"/>
-              <w:left w:color="000000" w:space="0" w:sz="0" w:val="nil"/>
-              <w:bottom w:color="000000" w:space="0" w:sz="0" w:val="nil"/>
-              <w:right w:color="000000" w:space="0" w:sz="0" w:val="nil"/>
-            </w:tcBorders>
-            <w:tcMar>
-              <w:top w:w="100.0" w:type="dxa"/>
-              <w:left w:w="100.0" w:type="dxa"/>
-              <w:bottom w:w="100.0" w:type="dxa"/>
-              <w:right w:w="100.0" w:type="dxa"/>
-            </w:tcMar>
-            <w:vAlign w:val="top"/>
-          </w:tcPr>
-          <w:p>
-            <w:pPr>
-              <w:spacing w:line="276" w:lineRule="auto"/>
-              <w:rPr>
-                <w:rFonts w:ascii="Open Sans" w:cs="Open Sans" w:eastAsia="Open Sans" w:hAnsi="Open Sans"/>
-                <w:sz w:val="22"/>
-                <w:szCs w:val="22"/>
-              </w:rPr>
-            </w:pPr>
-            <w:r>
-              <w:rPr>
-                <w:rFonts w:ascii="Open Sans" w:cs="Open Sans" w:eastAsia="Open Sans" w:hAnsi="Open Sans"/>
-                <w:sz w:val="22"/>
-                <w:szCs w:val="22"/>
-                <w:rtl w:val="0"/>
-              </w:rPr>
-              <w:t xml:space="preserve">$24.29</w:t>
+              <w:t xml:space="preserve">$254.32</w:t>
             </w:r>
           </w:p>
         </w:tc>
@@ -9359,7 +9030,7 @@
                 <w:szCs w:val="22"/>
                 <w:rtl w:val="0"/>
               </w:rPr>
-              <w:t xml:space="preserve">$2,045.75</w:t>
+              <w:t xml:space="preserve">$3,029.83</w:t>
             </w:r>
             <w:r>
               <w:rPr>
@@ -9401,7 +9072,7 @@
                 <w:szCs w:val="22"/>
                 <w:rtl w:val="0"/>
               </w:rPr>
-              <w:t xml:space="preserve">$1,831.81</w:t>
+              <w:t xml:space="preserve">$2,519.43</w:t>
             </w:r>
             <w:r>
               <w:rPr>
@@ -9782,133 +9453,442 @@
           </w:tcPr>
           <w:p>
             <w:pPr>
-              <w:rPr/>
-            </w:pPr>
-            <w:r>
-              <w:rPr>
-                <w:b w:val="1"/>
-                <w:rtl w:val="0"/>
-              </w:rPr>
-              <w:t xml:space="preserve">High Availability:</w:t>
-            </w:r>
-            <w:r>
-              <w:rPr>
-                <w:rtl w:val="0"/>
-              </w:rPr>
-            </w:r>
-          </w:p>
-          <w:p>
-            <w:pPr>
-              <w:rPr/>
-            </w:pPr>
-            <w:r>
-              <w:rPr>
-                <w:rtl w:val="0"/>
-              </w:rPr>
-              <w:t xml:space="preserve">Web Server: Utilizing Azure Availability Sets or Availability Zones ensures that the WordPress web server is resilient to data center failures. By adding an additional replica of the WordPress server, load can be balanced and availability can be enhanced.</w:t>
-            </w:r>
-          </w:p>
-          <w:p>
-            <w:pPr>
-              <w:rPr/>
-            </w:pPr>
-            <w:r>
-              <w:rPr>
-                <w:rtl w:val="0"/>
-              </w:rPr>
-              <w:t xml:space="preserve">SQL Servers: The SQL servers can be configured in an Always-On Availability Group in Azure, similar to their on-premises setup, ensuring continuous data availability and automatic failover.</w:t>
-            </w:r>
-          </w:p>
-          <w:p>
-            <w:pPr>
-              <w:rPr/>
-            </w:pPr>
-            <w:r>
-              <w:rPr>
-                <w:rtl w:val="0"/>
-              </w:rPr>
-            </w:r>
-          </w:p>
-          <w:p>
-            <w:pPr>
-              <w:rPr>
-                <w:b w:val="1"/>
-              </w:rPr>
-            </w:pPr>
-            <w:r>
-              <w:rPr>
-                <w:b w:val="1"/>
-                <w:rtl w:val="0"/>
-              </w:rPr>
-              <w:t xml:space="preserve">Disaster Recovery:</w:t>
-            </w:r>
-          </w:p>
-          <w:p>
-            <w:pPr>
-              <w:rPr/>
-            </w:pPr>
-            <w:r>
-              <w:rPr>
-                <w:rtl w:val="0"/>
-              </w:rPr>
-              <w:t xml:space="preserve">Backup: Using Azure Backup and Site Recovery, we can protect data and applications. Regular snapshots and geo-redundant storage options enhance data durability and recovery capabilities.</w:t>
-            </w:r>
-          </w:p>
-          <w:p>
-            <w:pPr>
-              <w:rPr/>
-            </w:pPr>
-            <w:r>
-              <w:rPr>
-                <w:rtl w:val="0"/>
-              </w:rPr>
-              <w:t xml:space="preserve">Antivirus and Management Servers: While these do not directly contribute to HA/DR, ensuring their availability is crucial for security and operational continuity.</w:t>
-            </w:r>
-          </w:p>
-          <w:p>
-            <w:pPr>
-              <w:rPr/>
-            </w:pPr>
-            <w:r>
-              <w:rPr>
-                <w:rtl w:val="0"/>
-              </w:rPr>
-            </w:r>
-          </w:p>
-          <w:p>
-            <w:pPr>
-              <w:rPr>
-                <w:b w:val="1"/>
-              </w:rPr>
-            </w:pPr>
-            <w:r>
-              <w:rPr>
-                <w:b w:val="1"/>
-                <w:rtl w:val="0"/>
-              </w:rPr>
-              <w:t xml:space="preserve">Continuous Availability:</w:t>
-            </w:r>
-          </w:p>
-          <w:p>
-            <w:pPr>
-              <w:rPr/>
-            </w:pPr>
-            <w:r>
-              <w:rPr>
-                <w:rtl w:val="0"/>
-              </w:rPr>
-              <w:t xml:space="preserve">Design Considerations: With proper configurations, the proposed Azure environment supports 24x7 operations, adhering to SLAs for uptime and performance.</w:t>
-            </w:r>
-          </w:p>
-          <w:p>
-            <w:pPr>
-              <w:rPr/>
-            </w:pPr>
-            <w:r>
-              <w:rPr>
-                <w:rtl w:val="0"/>
-              </w:rPr>
-              <w:t xml:space="preserve">Monitoring and Maintenance: Azure provides built-in tools for monitoring and maintenance, helping to proactively manage and resolve issues.</w:t>
+              <w:pBdr>
+                <w:top w:color="auto" w:space="0" w:sz="0" w:val="none"/>
+                <w:left w:color="auto" w:space="0" w:sz="0" w:val="none"/>
+                <w:bottom w:color="auto" w:space="0" w:sz="0" w:val="none"/>
+                <w:right w:color="auto" w:space="0" w:sz="0" w:val="none"/>
+                <w:between w:color="auto" w:space="0" w:sz="0" w:val="none"/>
+              </w:pBdr>
+              <w:shd w:fill="ffffff" w:val="clear"/>
+              <w:spacing w:after="240" w:before="240" w:lineRule="auto"/>
+              <w:rPr>
+                <w:rFonts w:ascii="Arial" w:cs="Arial" w:eastAsia="Arial" w:hAnsi="Arial"/>
+              </w:rPr>
+            </w:pPr>
+            <w:r>
+              <w:rPr>
+                <w:rFonts w:ascii="Arial" w:cs="Arial" w:eastAsia="Arial" w:hAnsi="Arial"/>
+                <w:b w:val="1"/>
+                <w:rtl w:val="0"/>
+              </w:rPr>
+              <w:t xml:space="preserve">Contoso's current setup of 4 individual Azure servers won't guarantee continuous uptime. </w:t>
+            </w:r>
+            <w:r>
+              <w:rPr>
+                <w:rFonts w:ascii="Arial" w:cs="Arial" w:eastAsia="Arial" w:hAnsi="Arial"/>
+                <w:rtl w:val="0"/>
+              </w:rPr>
+              <w:t xml:space="preserve"> </w:t>
+            </w:r>
+            <w:r>
+              <w:rPr>
+                <w:rFonts w:ascii="Arial" w:cs="Arial" w:eastAsia="Arial" w:hAnsi="Arial"/>
+                <w:b w:val="1"/>
+                <w:rtl w:val="0"/>
+              </w:rPr>
+              <w:t xml:space="preserve">The Reasons</w:t>
+            </w:r>
+            <w:r>
+              <w:rPr>
+                <w:rFonts w:ascii="Arial" w:cs="Arial" w:eastAsia="Arial" w:hAnsi="Arial"/>
+                <w:rtl w:val="0"/>
+              </w:rPr>
+              <w:t xml:space="preserve">:</w:t>
+            </w:r>
+          </w:p>
+          <w:p>
+            <w:pPr>
+              <w:pBdr>
+                <w:top w:color="auto" w:space="0" w:sz="0" w:val="none"/>
+                <w:left w:color="auto" w:space="0" w:sz="0" w:val="none"/>
+                <w:bottom w:color="auto" w:space="0" w:sz="0" w:val="none"/>
+                <w:right w:color="auto" w:space="0" w:sz="0" w:val="none"/>
+                <w:between w:color="auto" w:space="0" w:sz="0" w:val="none"/>
+              </w:pBdr>
+              <w:shd w:fill="ffffff" w:val="clear"/>
+              <w:spacing w:after="240" w:before="240" w:lineRule="auto"/>
+              <w:rPr>
+                <w:rFonts w:ascii="Arial" w:cs="Arial" w:eastAsia="Arial" w:hAnsi="Arial"/>
+                <w:b w:val="1"/>
+                <w:sz w:val="28"/>
+                <w:szCs w:val="28"/>
+              </w:rPr>
+            </w:pPr>
+            <w:r>
+              <w:rPr>
+                <w:rFonts w:ascii="Arial" w:cs="Arial" w:eastAsia="Arial" w:hAnsi="Arial"/>
+                <w:b w:val="1"/>
+                <w:sz w:val="28"/>
+                <w:szCs w:val="28"/>
+                <w:rtl w:val="0"/>
+              </w:rPr>
+              <w:t xml:space="preserve">Single Point of Failure</w:t>
+            </w:r>
+          </w:p>
+          <w:p>
+            <w:pPr>
+              <w:pBdr>
+                <w:top w:color="auto" w:space="0" w:sz="0" w:val="none"/>
+                <w:left w:color="auto" w:space="0" w:sz="0" w:val="none"/>
+                <w:bottom w:color="auto" w:space="0" w:sz="0" w:val="none"/>
+                <w:right w:color="auto" w:space="0" w:sz="0" w:val="none"/>
+                <w:between w:color="auto" w:space="0" w:sz="0" w:val="none"/>
+              </w:pBdr>
+              <w:shd w:fill="ffffff" w:val="clear"/>
+              <w:spacing w:after="240" w:before="240" w:lineRule="auto"/>
+              <w:rPr>
+                <w:rFonts w:ascii="Arial" w:cs="Arial" w:eastAsia="Arial" w:hAnsi="Arial"/>
+              </w:rPr>
+            </w:pPr>
+            <w:r>
+              <w:rPr>
+                <w:rFonts w:ascii="Arial" w:cs="Arial" w:eastAsia="Arial" w:hAnsi="Arial"/>
+                <w:rtl w:val="0"/>
+              </w:rPr>
+              <w:t xml:space="preserve"> Each server (WordPress, SQL, Backup, Antivirus) is on its own, meaning if it crashes, everything it does goes down with it. Even server updates can cause downtime. </w:t>
+            </w:r>
+          </w:p>
+          <w:p>
+            <w:pPr>
+              <w:pBdr>
+                <w:top w:color="auto" w:space="0" w:sz="0" w:val="none"/>
+                <w:left w:color="auto" w:space="0" w:sz="0" w:val="none"/>
+                <w:bottom w:color="auto" w:space="0" w:sz="0" w:val="none"/>
+                <w:right w:color="auto" w:space="0" w:sz="0" w:val="none"/>
+                <w:between w:color="auto" w:space="0" w:sz="0" w:val="none"/>
+              </w:pBdr>
+              <w:shd w:fill="ffffff" w:val="clear"/>
+              <w:spacing w:after="240" w:before="240" w:lineRule="auto"/>
+              <w:rPr>
+                <w:rFonts w:ascii="Arial" w:cs="Arial" w:eastAsia="Arial" w:hAnsi="Arial"/>
+              </w:rPr>
+            </w:pPr>
+            <w:r>
+              <w:rPr>
+                <w:rFonts w:ascii="Arial" w:cs="Arial" w:eastAsia="Arial" w:hAnsi="Arial"/>
+                <w:b w:val="1"/>
+                <w:rtl w:val="0"/>
+              </w:rPr>
+              <w:t xml:space="preserve">Making it Highly Available:</w:t>
+            </w:r>
+            <w:r>
+              <w:rPr>
+                <w:rFonts w:ascii="Arial" w:cs="Arial" w:eastAsia="Arial" w:hAnsi="Arial"/>
+                <w:rtl w:val="0"/>
+              </w:rPr>
+              <w:t xml:space="preserve"> </w:t>
+            </w:r>
+          </w:p>
+          <w:p>
+            <w:pPr>
+              <w:pBdr>
+                <w:top w:color="auto" w:space="0" w:sz="0" w:val="none"/>
+                <w:left w:color="auto" w:space="0" w:sz="0" w:val="none"/>
+                <w:bottom w:color="auto" w:space="0" w:sz="0" w:val="none"/>
+                <w:right w:color="auto" w:space="0" w:sz="0" w:val="none"/>
+                <w:between w:color="auto" w:space="0" w:sz="0" w:val="none"/>
+              </w:pBdr>
+              <w:shd w:fill="ffffff" w:val="clear"/>
+              <w:spacing w:before="240" w:lineRule="auto"/>
+              <w:ind w:left="0" w:firstLine="0"/>
+              <w:rPr>
+                <w:rFonts w:ascii="Arial" w:cs="Arial" w:eastAsia="Arial" w:hAnsi="Arial"/>
+              </w:rPr>
+            </w:pPr>
+            <w:r>
+              <w:rPr>
+                <w:rFonts w:ascii="Arial" w:cs="Arial" w:eastAsia="Arial" w:hAnsi="Arial"/>
+                <w:b w:val="1"/>
+                <w:rtl w:val="0"/>
+              </w:rPr>
+              <w:t xml:space="preserve">-WordPress:</w:t>
+            </w:r>
+            <w:r>
+              <w:rPr>
+                <w:rFonts w:ascii="Arial" w:cs="Arial" w:eastAsia="Arial" w:hAnsi="Arial"/>
+                <w:rtl w:val="0"/>
+              </w:rPr>
+              <w:t xml:space="preserve"> Move it to an Azure Availability Set or across Availability Zones, and add a backup server. This way, your website stays up even during maintenance or unexpected issues. </w:t>
+            </w:r>
+          </w:p>
+          <w:p>
+            <w:pPr>
+              <w:pBdr>
+                <w:top w:color="auto" w:space="0" w:sz="0" w:val="none"/>
+                <w:left w:color="auto" w:space="0" w:sz="0" w:val="none"/>
+                <w:bottom w:color="auto" w:space="0" w:sz="0" w:val="none"/>
+                <w:right w:color="auto" w:space="0" w:sz="0" w:val="none"/>
+                <w:between w:color="auto" w:space="0" w:sz="0" w:val="none"/>
+              </w:pBdr>
+              <w:shd w:fill="ffffff" w:val="clear"/>
+              <w:ind w:left="0" w:firstLine="0"/>
+              <w:rPr>
+                <w:rFonts w:ascii="Arial" w:cs="Arial" w:eastAsia="Arial" w:hAnsi="Arial"/>
+              </w:rPr>
+            </w:pPr>
+            <w:r>
+              <w:rPr>
+                <w:rFonts w:ascii="Arial" w:cs="Arial" w:eastAsia="Arial" w:hAnsi="Arial"/>
+                <w:b w:val="1"/>
+                <w:rtl w:val="0"/>
+              </w:rPr>
+              <w:t xml:space="preserve">-Microsoft SQL Server:</w:t>
+            </w:r>
+            <w:r>
+              <w:rPr>
+                <w:rFonts w:ascii="Arial" w:cs="Arial" w:eastAsia="Arial" w:hAnsi="Arial"/>
+                <w:rtl w:val="0"/>
+              </w:rPr>
+              <w:t xml:space="preserve"> Use multiple servers in an SQL    Always-On Availability Group or Azure SQL Managed Instance. This keeps your data constantly available and automatically switches things over if a server fails. </w:t>
+            </w:r>
+          </w:p>
+          <w:p>
+            <w:pPr>
+              <w:pBdr>
+                <w:top w:color="auto" w:space="0" w:sz="0" w:val="none"/>
+                <w:left w:color="auto" w:space="0" w:sz="0" w:val="none"/>
+                <w:bottom w:color="auto" w:space="0" w:sz="0" w:val="none"/>
+                <w:right w:color="auto" w:space="0" w:sz="0" w:val="none"/>
+                <w:between w:color="auto" w:space="0" w:sz="0" w:val="none"/>
+              </w:pBdr>
+              <w:shd w:fill="ffffff" w:val="clear"/>
+              <w:ind w:left="0" w:firstLine="0"/>
+              <w:rPr>
+                <w:rFonts w:ascii="Arial" w:cs="Arial" w:eastAsia="Arial" w:hAnsi="Arial"/>
+              </w:rPr>
+            </w:pPr>
+            <w:r>
+              <w:rPr>
+                <w:rFonts w:ascii="Arial" w:cs="Arial" w:eastAsia="Arial" w:hAnsi="Arial"/>
+                <w:b w:val="1"/>
+                <w:rtl w:val="0"/>
+              </w:rPr>
+              <w:t xml:space="preserve">-ABC Backup and Restore Server:</w:t>
+            </w:r>
+            <w:r>
+              <w:rPr>
+                <w:rFonts w:ascii="Arial" w:cs="Arial" w:eastAsia="Arial" w:hAnsi="Arial"/>
+                <w:rtl w:val="0"/>
+              </w:rPr>
+              <w:t xml:space="preserve"> Ditch the single server and use Azure Blob Storage for backups that are stored across different regions. Additionally, use Azure Backup Service for regular backups. This ensures your data is safe and recoverable, no matter what. </w:t>
+            </w:r>
+          </w:p>
+          <w:p>
+            <w:pPr>
+              <w:pBdr>
+                <w:top w:color="auto" w:space="0" w:sz="0" w:val="none"/>
+                <w:left w:color="auto" w:space="0" w:sz="0" w:val="none"/>
+                <w:bottom w:color="auto" w:space="0" w:sz="0" w:val="none"/>
+                <w:right w:color="auto" w:space="0" w:sz="0" w:val="none"/>
+                <w:between w:color="auto" w:space="0" w:sz="0" w:val="none"/>
+              </w:pBdr>
+              <w:shd w:fill="ffffff" w:val="clear"/>
+              <w:spacing w:after="240" w:lineRule="auto"/>
+              <w:ind w:left="0" w:firstLine="0"/>
+              <w:rPr>
+                <w:rFonts w:ascii="Arial" w:cs="Arial" w:eastAsia="Arial" w:hAnsi="Arial"/>
+              </w:rPr>
+            </w:pPr>
+            <w:r>
+              <w:rPr>
+                <w:rFonts w:ascii="Arial" w:cs="Arial" w:eastAsia="Arial" w:hAnsi="Arial"/>
+                <w:b w:val="1"/>
+                <w:rtl w:val="0"/>
+              </w:rPr>
+              <w:t xml:space="preserve">-XYZ Antivirus Server:</w:t>
+            </w:r>
+            <w:r>
+              <w:rPr>
+                <w:rFonts w:ascii="Arial" w:cs="Arial" w:eastAsia="Arial" w:hAnsi="Arial"/>
+                <w:rtl w:val="0"/>
+              </w:rPr>
+              <w:t xml:space="preserve"> Put it in an Availability Set or across Availability Zones, and consider adding extra copies. This keeps your security running smoothly, even if a server has problems. </w:t>
+            </w:r>
+          </w:p>
+          <w:p>
+            <w:pPr>
+              <w:pBdr>
+                <w:top w:color="auto" w:space="0" w:sz="0" w:val="none"/>
+                <w:left w:color="auto" w:space="0" w:sz="0" w:val="none"/>
+                <w:bottom w:color="auto" w:space="0" w:sz="0" w:val="none"/>
+                <w:right w:color="auto" w:space="0" w:sz="0" w:val="none"/>
+                <w:between w:color="auto" w:space="0" w:sz="0" w:val="none"/>
+              </w:pBdr>
+              <w:shd w:fill="ffffff" w:val="clear"/>
+              <w:spacing w:after="240" w:before="240" w:lineRule="auto"/>
+              <w:rPr>
+                <w:rFonts w:ascii="Arial" w:cs="Arial" w:eastAsia="Arial" w:hAnsi="Arial"/>
+                <w:sz w:val="28"/>
+                <w:szCs w:val="28"/>
+              </w:rPr>
+            </w:pPr>
+            <w:r>
+              <w:rPr>
+                <w:rFonts w:ascii="Arial" w:cs="Arial" w:eastAsia="Arial" w:hAnsi="Arial"/>
+                <w:b w:val="1"/>
+                <w:sz w:val="28"/>
+                <w:szCs w:val="28"/>
+                <w:rtl w:val="0"/>
+              </w:rPr>
+              <w:t xml:space="preserve">Disaster Recovery</w:t>
+            </w:r>
+            <w:r>
+              <w:rPr>
+                <w:rtl w:val="0"/>
+              </w:rPr>
+            </w:r>
+          </w:p>
+          <w:p>
+            <w:pPr>
+              <w:pBdr>
+                <w:top w:color="auto" w:space="0" w:sz="0" w:val="none"/>
+                <w:left w:color="auto" w:space="0" w:sz="0" w:val="none"/>
+                <w:bottom w:color="auto" w:space="0" w:sz="0" w:val="none"/>
+                <w:right w:color="auto" w:space="0" w:sz="0" w:val="none"/>
+                <w:between w:color="auto" w:space="0" w:sz="0" w:val="none"/>
+              </w:pBdr>
+              <w:shd w:fill="ffffff" w:val="clear"/>
+              <w:spacing w:after="240" w:before="240" w:lineRule="auto"/>
+              <w:rPr>
+                <w:rFonts w:ascii="Arial" w:cs="Arial" w:eastAsia="Arial" w:hAnsi="Arial"/>
+              </w:rPr>
+            </w:pPr>
+            <w:r>
+              <w:rPr>
+                <w:rFonts w:ascii="Arial" w:cs="Arial" w:eastAsia="Arial" w:hAnsi="Arial"/>
+                <w:rtl w:val="0"/>
+              </w:rPr>
+              <w:t xml:space="preserve">Right now, if the data center goes down, there's no plan to get things back up quickly. </w:t>
+            </w:r>
+          </w:p>
+          <w:p>
+            <w:pPr>
+              <w:pBdr>
+                <w:top w:color="auto" w:space="0" w:sz="0" w:val="none"/>
+                <w:left w:color="auto" w:space="0" w:sz="0" w:val="none"/>
+                <w:bottom w:color="auto" w:space="0" w:sz="0" w:val="none"/>
+                <w:right w:color="auto" w:space="0" w:sz="0" w:val="none"/>
+                <w:between w:color="auto" w:space="0" w:sz="0" w:val="none"/>
+              </w:pBdr>
+              <w:shd w:fill="ffffff" w:val="clear"/>
+              <w:spacing w:after="240" w:before="240" w:lineRule="auto"/>
+              <w:rPr>
+                <w:rFonts w:ascii="Arial" w:cs="Arial" w:eastAsia="Arial" w:hAnsi="Arial"/>
+              </w:rPr>
+            </w:pPr>
+            <w:r>
+              <w:rPr>
+                <w:rFonts w:ascii="Arial" w:cs="Arial" w:eastAsia="Arial" w:hAnsi="Arial"/>
+                <w:b w:val="1"/>
+                <w:rtl w:val="0"/>
+              </w:rPr>
+              <w:t xml:space="preserve">Making it Disaster Ready:</w:t>
+            </w:r>
+            <w:r>
+              <w:rPr>
+                <w:rFonts w:ascii="Arial" w:cs="Arial" w:eastAsia="Arial" w:hAnsi="Arial"/>
+                <w:rtl w:val="0"/>
+              </w:rPr>
+              <w:t xml:space="preserve"> </w:t>
+            </w:r>
+          </w:p>
+          <w:p>
+            <w:pPr>
+              <w:pBdr>
+                <w:top w:color="auto" w:space="0" w:sz="0" w:val="none"/>
+                <w:left w:color="auto" w:space="0" w:sz="0" w:val="none"/>
+                <w:bottom w:color="auto" w:space="0" w:sz="0" w:val="none"/>
+                <w:right w:color="auto" w:space="0" w:sz="0" w:val="none"/>
+                <w:between w:color="auto" w:space="0" w:sz="0" w:val="none"/>
+              </w:pBdr>
+              <w:shd w:fill="ffffff" w:val="clear"/>
+              <w:spacing w:before="240" w:lineRule="auto"/>
+              <w:ind w:left="0" w:firstLine="0"/>
+              <w:rPr>
+                <w:rFonts w:ascii="Arial" w:cs="Arial" w:eastAsia="Arial" w:hAnsi="Arial"/>
+              </w:rPr>
+            </w:pPr>
+            <w:r>
+              <w:rPr>
+                <w:rFonts w:ascii="Arial" w:cs="Arial" w:eastAsia="Arial" w:hAnsi="Arial"/>
+                <w:b w:val="1"/>
+                <w:rtl w:val="0"/>
+              </w:rPr>
+              <w:t xml:space="preserve">-Azure Backup and Site Recovery:</w:t>
+            </w:r>
+            <w:r>
+              <w:rPr>
+                <w:rFonts w:ascii="Arial" w:cs="Arial" w:eastAsia="Arial" w:hAnsi="Arial"/>
+                <w:rtl w:val="0"/>
+              </w:rPr>
+              <w:t xml:space="preserve"> Use Azure Backup for regular backups of your data and system state. Then, use Azure Site Recovery to copy your virtual machines to another region. This way, if a disaster strikes, you can restore everything quickly in a different location. </w:t>
+            </w:r>
+          </w:p>
+          <w:p>
+            <w:pPr>
+              <w:pBdr>
+                <w:top w:color="auto" w:space="0" w:sz="0" w:val="none"/>
+                <w:left w:color="auto" w:space="0" w:sz="0" w:val="none"/>
+                <w:bottom w:color="auto" w:space="0" w:sz="0" w:val="none"/>
+                <w:right w:color="auto" w:space="0" w:sz="0" w:val="none"/>
+                <w:between w:color="auto" w:space="0" w:sz="0" w:val="none"/>
+              </w:pBdr>
+              <w:shd w:fill="ffffff" w:val="clear"/>
+              <w:spacing w:after="240" w:lineRule="auto"/>
+              <w:ind w:left="0" w:firstLine="0"/>
+              <w:rPr>
+                <w:rFonts w:ascii="Arial" w:cs="Arial" w:eastAsia="Arial" w:hAnsi="Arial"/>
+              </w:rPr>
+            </w:pPr>
+            <w:r>
+              <w:rPr>
+                <w:rFonts w:ascii="Arial" w:cs="Arial" w:eastAsia="Arial" w:hAnsi="Arial"/>
+                <w:b w:val="1"/>
+                <w:rtl w:val="0"/>
+              </w:rPr>
+              <w:t xml:space="preserve">-Geo-Redundant Storage and Services:</w:t>
+            </w:r>
+            <w:r>
+              <w:rPr>
+                <w:rFonts w:ascii="Arial" w:cs="Arial" w:eastAsia="Arial" w:hAnsi="Arial"/>
+                <w:rtl w:val="0"/>
+              </w:rPr>
+              <w:t xml:space="preserve"> Use Azure's geo-redundant storage to keep copies of your data across multiple regions. Consider deploying critical services across multiple regions as well. This protects your data and keeps things running even if there's a problem in a specific location. </w:t>
+            </w:r>
+          </w:p>
+          <w:p>
+            <w:pPr>
+              <w:pBdr>
+                <w:top w:color="auto" w:space="0" w:sz="0" w:val="none"/>
+                <w:left w:color="auto" w:space="0" w:sz="0" w:val="none"/>
+                <w:bottom w:color="auto" w:space="0" w:sz="0" w:val="none"/>
+                <w:right w:color="auto" w:space="0" w:sz="0" w:val="none"/>
+                <w:between w:color="auto" w:space="0" w:sz="0" w:val="none"/>
+              </w:pBdr>
+              <w:shd w:fill="ffffff" w:val="clear"/>
+              <w:spacing w:after="240" w:before="240" w:lineRule="auto"/>
+              <w:rPr/>
+            </w:pPr>
+            <w:r>
+              <w:rPr>
+                <w:rFonts w:ascii="Arial" w:cs="Arial" w:eastAsia="Arial" w:hAnsi="Arial"/>
+                <w:b w:val="1"/>
+                <w:rtl w:val="0"/>
+              </w:rPr>
+              <w:t xml:space="preserve">In short, the current setup won't provide true High Availability (HA) or Disaster Recovery (DR). To keep Contoso's website running 24/7, we need to implement HA and DR strategies like the ones mentioned above. Luckily, Azure has features like Availability Sets, Availability Zones, SQL Always-On, Azure Backup, and Azure Site Recovery that can help us achieve this.</w:t>
+            </w:r>
+            <w:r>
+              <w:rPr>
+                <w:rFonts w:ascii="Arial" w:cs="Arial" w:eastAsia="Arial" w:hAnsi="Arial"/>
+                <w:rtl w:val="0"/>
+              </w:rPr>
+              <w:t xml:space="preserve"> </w:t>
+            </w:r>
+            <w:r>
+              <w:rPr>
+                <w:rtl w:val="0"/>
+              </w:rPr>
             </w:r>
           </w:p>
         </w:tc>
@@ -10180,12 +10160,12 @@
                 <wp:inline distB="114300" distT="114300" distL="114300" distR="114300">
                   <wp:extent cx="4438650" cy="2032000"/>
                   <wp:effectExtent b="0" l="0" r="0" t="0"/>
-                  <wp:docPr id="1073741834" name="image5.png"/>
+                  <wp:docPr id="1073741840" name="image11.png"/>
                   <a:graphic>
                     <a:graphicData uri="http://schemas.openxmlformats.org/drawingml/2006/picture">
                       <pic:pic>
                         <pic:nvPicPr>
-                          <pic:cNvPr id="0" name="image5.png"/>
+                          <pic:cNvPr id="0" name="image11.png"/>
                           <pic:cNvPicPr preferRelativeResize="0"/>
                         </pic:nvPicPr>
                         <pic:blipFill>
@@ -10820,8 +10800,8 @@
           <w:vertAlign w:val="baseline"/>
         </w:rPr>
       </w:pPr>
-      <w:bookmarkStart w:colFirst="0" w:colLast="0" w:name="_heading=h.3znysh7" w:id="4"/>
-      <w:bookmarkEnd w:id="4"/>
+      <w:bookmarkStart w:colFirst="0" w:colLast="0" w:name="_heading=h.3znysh7" w:id="7"/>
+      <w:bookmarkEnd w:id="7"/>
       <w:r>
         <w:rPr>
           <w:rFonts w:ascii="Open Sans SemiBold" w:cs="Open Sans SemiBold" w:eastAsia="Open Sans SemiBold" w:hAnsi="Open Sans SemiBold"/>
@@ -11184,8 +11164,8 @@
           <w:vertAlign w:val="baseline"/>
         </w:rPr>
       </w:pPr>
-      <w:bookmarkStart w:colFirst="0" w:colLast="0" w:name="_heading=h.2et92p0" w:id="5"/>
-      <w:bookmarkEnd w:id="5"/>
+      <w:bookmarkStart w:colFirst="0" w:colLast="0" w:name="_heading=h.2et92p0" w:id="8"/>
+      <w:bookmarkEnd w:id="8"/>
       <w:r>
         <w:rPr>
           <w:rFonts w:ascii="Open Sans SemiBold" w:cs="Open Sans SemiBold" w:eastAsia="Open Sans SemiBold" w:hAnsi="Open Sans SemiBold"/>
@@ -11978,12 +11958,12 @@
                 <wp:inline distB="114300" distT="114300" distL="114300" distR="114300">
                   <wp:extent cx="2200275" cy="1993900"/>
                   <wp:effectExtent b="0" l="0" r="0" t="0"/>
-                  <wp:docPr id="1073741836" name="image1.png"/>
+                  <wp:docPr id="1073741841" name="image5.png"/>
                   <a:graphic>
                     <a:graphicData uri="http://schemas.openxmlformats.org/drawingml/2006/picture">
                       <pic:pic>
                         <pic:nvPicPr>
-                          <pic:cNvPr id="0" name="image1.png"/>
+                          <pic:cNvPr id="0" name="image5.png"/>
                           <pic:cNvPicPr preferRelativeResize="0"/>
                         </pic:nvPicPr>
                         <pic:blipFill>
@@ -12041,12 +12021,12 @@
                 <wp:inline distB="114300" distT="114300" distL="114300" distR="114300">
                   <wp:extent cx="4438650" cy="1892300"/>
                   <wp:effectExtent b="0" l="0" r="0" t="0"/>
-                  <wp:docPr id="1073741844" name="image6.png"/>
+                  <wp:docPr id="1073741837" name="image7.png"/>
                   <a:graphic>
                     <a:graphicData uri="http://schemas.openxmlformats.org/drawingml/2006/picture">
                       <pic:pic>
                         <pic:nvPicPr>
-                          <pic:cNvPr id="0" name="image6.png"/>
+                          <pic:cNvPr id="0" name="image7.png"/>
                           <pic:cNvPicPr preferRelativeResize="0"/>
                         </pic:nvPicPr>
                         <pic:blipFill>
@@ -12076,12 +12056,12 @@
                 <wp:inline distB="114300" distT="114300" distL="114300" distR="114300">
                   <wp:extent cx="4438650" cy="1993900"/>
                   <wp:effectExtent b="0" l="0" r="0" t="0"/>
-                  <wp:docPr id="1073741842" name="image12.png"/>
+                  <wp:docPr id="1073741835" name="image16.png"/>
                   <a:graphic>
                     <a:graphicData uri="http://schemas.openxmlformats.org/drawingml/2006/picture">
                       <pic:pic>
                         <pic:nvPicPr>
-                          <pic:cNvPr id="0" name="image12.png"/>
+                          <pic:cNvPr id="0" name="image16.png"/>
                           <pic:cNvPicPr preferRelativeResize="0"/>
                         </pic:nvPicPr>
                         <pic:blipFill>
@@ -13058,8 +13038,8 @@
           <w:vertAlign w:val="baseline"/>
         </w:rPr>
       </w:pPr>
-      <w:bookmarkStart w:colFirst="0" w:colLast="0" w:name="_heading=h.tyjcwt" w:id="6"/>
-      <w:bookmarkEnd w:id="6"/>
+      <w:bookmarkStart w:colFirst="0" w:colLast="0" w:name="_heading=h.tyjcwt" w:id="9"/>
+      <w:bookmarkEnd w:id="9"/>
       <w:r>
         <w:rPr>
           <w:rFonts w:ascii="Open Sans SemiBold" w:cs="Open Sans SemiBold" w:eastAsia="Open Sans SemiBold" w:hAnsi="Open Sans SemiBold"/>
@@ -13810,12 +13790,12 @@
                 <wp:inline distB="114300" distT="114300" distL="114300" distR="114300">
                   <wp:extent cx="4438650" cy="3911600"/>
                   <wp:effectExtent b="0" l="0" r="0" t="0"/>
-                  <wp:docPr id="1073741835" name="image4.png"/>
+                  <wp:docPr id="1073741833" name="image12.png"/>
                   <a:graphic>
                     <a:graphicData uri="http://schemas.openxmlformats.org/drawingml/2006/picture">
                       <pic:pic>
                         <pic:nvPicPr>
-                          <pic:cNvPr id="0" name="image4.png"/>
+                          <pic:cNvPr id="0" name="image12.png"/>
                           <pic:cNvPicPr preferRelativeResize="0"/>
                         </pic:nvPicPr>
                         <pic:blipFill>
@@ -13845,12 +13825,12 @@
                 <wp:inline distB="114300" distT="114300" distL="114300" distR="114300">
                   <wp:extent cx="4438650" cy="1155700"/>
                   <wp:effectExtent b="0" l="0" r="0" t="0"/>
-                  <wp:docPr id="1073741839" name="image8.png"/>
+                  <wp:docPr id="1073741844" name="image10.png"/>
                   <a:graphic>
                     <a:graphicData uri="http://schemas.openxmlformats.org/drawingml/2006/picture">
                       <pic:pic>
                         <pic:nvPicPr>
-                          <pic:cNvPr id="0" name="image8.png"/>
+                          <pic:cNvPr id="0" name="image10.png"/>
                           <pic:cNvPicPr preferRelativeResize="0"/>
                         </pic:nvPicPr>
                         <pic:blipFill>
@@ -15048,8 +15028,8 @@
           <w:vertAlign w:val="baseline"/>
         </w:rPr>
       </w:pPr>
-      <w:bookmarkStart w:colFirst="0" w:colLast="0" w:name="_heading=h.3dy6vkm" w:id="7"/>
-      <w:bookmarkEnd w:id="7"/>
+      <w:bookmarkStart w:colFirst="0" w:colLast="0" w:name="_heading=h.3dy6vkm" w:id="10"/>
+      <w:bookmarkEnd w:id="10"/>
       <w:r>
         <w:rPr>
           <w:rFonts w:ascii="Open Sans SemiBold" w:cs="Open Sans SemiBold" w:eastAsia="Open Sans SemiBold" w:hAnsi="Open Sans SemiBold"/>
@@ -16190,12 +16170,12 @@
                 <wp:inline distB="114300" distT="114300" distL="114300" distR="114300">
                   <wp:extent cx="4438650" cy="6680200"/>
                   <wp:effectExtent b="0" l="0" r="0" t="0"/>
-                  <wp:docPr id="1073741843" name="image15.png"/>
+                  <wp:docPr id="1073741836" name="image1.png"/>
                   <a:graphic>
                     <a:graphicData uri="http://schemas.openxmlformats.org/drawingml/2006/picture">
                       <pic:pic>
                         <pic:nvPicPr>
-                          <pic:cNvPr id="0" name="image15.png"/>
+                          <pic:cNvPr id="0" name="image1.png"/>
                           <pic:cNvPicPr preferRelativeResize="0"/>
                         </pic:nvPicPr>
                         <pic:blipFill>
@@ -16225,12 +16205,12 @@
                 <wp:inline distB="114300" distT="114300" distL="114300" distR="114300">
                   <wp:extent cx="4438650" cy="3327400"/>
                   <wp:effectExtent b="0" l="0" r="0" t="0"/>
-                  <wp:docPr id="1073741840" name="image11.png"/>
+                  <wp:docPr id="1073741834" name="image14.png"/>
                   <a:graphic>
                     <a:graphicData uri="http://schemas.openxmlformats.org/drawingml/2006/picture">
                       <pic:pic>
                         <pic:nvPicPr>
-                          <pic:cNvPr id="0" name="image11.png"/>
+                          <pic:cNvPr id="0" name="image14.png"/>
                           <pic:cNvPicPr preferRelativeResize="0"/>
                         </pic:nvPicPr>
                         <pic:blipFill>
@@ -16260,12 +16240,12 @@
                 <wp:inline distB="114300" distT="114300" distL="114300" distR="114300">
                   <wp:extent cx="4438650" cy="3352800"/>
                   <wp:effectExtent b="0" l="0" r="0" t="0"/>
-                  <wp:docPr id="1073741848" name="image16.png"/>
+                  <wp:docPr id="1073741848" name="image15.png"/>
                   <a:graphic>
                     <a:graphicData uri="http://schemas.openxmlformats.org/drawingml/2006/picture">
                       <pic:pic>
                         <pic:nvPicPr>
-                          <pic:cNvPr id="0" name="image16.png"/>
+                          <pic:cNvPr id="0" name="image15.png"/>
                           <pic:cNvPicPr preferRelativeResize="0"/>
                         </pic:nvPicPr>
                         <pic:blipFill>
@@ -16295,12 +16275,12 @@
                 <wp:inline distB="114300" distT="114300" distL="114300" distR="114300">
                   <wp:extent cx="4438650" cy="6769100"/>
                   <wp:effectExtent b="0" l="0" r="0" t="0"/>
-                  <wp:docPr id="1073741838" name="image10.png"/>
+                  <wp:docPr id="1073741843" name="image2.png"/>
                   <a:graphic>
                     <a:graphicData uri="http://schemas.openxmlformats.org/drawingml/2006/picture">
                       <pic:pic>
                         <pic:nvPicPr>
-                          <pic:cNvPr id="0" name="image10.png"/>
+                          <pic:cNvPr id="0" name="image2.png"/>
                           <pic:cNvPicPr preferRelativeResize="0"/>
                         </pic:nvPicPr>
                         <pic:blipFill>
@@ -16330,12 +16310,12 @@
                 <wp:inline distB="114300" distT="114300" distL="114300" distR="114300">
                   <wp:extent cx="4438650" cy="6667500"/>
                   <wp:effectExtent b="0" l="0" r="0" t="0"/>
-                  <wp:docPr id="1073741845" name="image3.png"/>
+                  <wp:docPr id="1073741846" name="image4.png"/>
                   <a:graphic>
                     <a:graphicData uri="http://schemas.openxmlformats.org/drawingml/2006/picture">
                       <pic:pic>
                         <pic:nvPicPr>
-                          <pic:cNvPr id="0" name="image3.png"/>
+                          <pic:cNvPr id="0" name="image4.png"/>
                           <pic:cNvPicPr preferRelativeResize="0"/>
                         </pic:nvPicPr>
                         <pic:blipFill>
@@ -16365,12 +16345,12 @@
                 <wp:inline distB="114300" distT="114300" distL="114300" distR="114300">
                   <wp:extent cx="4438650" cy="6400800"/>
                   <wp:effectExtent b="0" l="0" r="0" t="0"/>
-                  <wp:docPr id="1073741847" name="image14.png"/>
+                  <wp:docPr id="1073741847" name="image3.png"/>
                   <a:graphic>
                     <a:graphicData uri="http://schemas.openxmlformats.org/drawingml/2006/picture">
                       <pic:pic>
                         <pic:nvPicPr>
-                          <pic:cNvPr id="0" name="image14.png"/>
+                          <pic:cNvPr id="0" name="image3.png"/>
                           <pic:cNvPicPr preferRelativeResize="0"/>
                         </pic:nvPicPr>
                         <pic:blipFill>
@@ -16400,12 +16380,12 @@
                 <wp:inline distB="114300" distT="114300" distL="114300" distR="114300">
                   <wp:extent cx="4438650" cy="6362700"/>
                   <wp:effectExtent b="0" l="0" r="0" t="0"/>
-                  <wp:docPr id="1073741833" name="image2.png"/>
+                  <wp:docPr id="1073741839" name="image9.png"/>
                   <a:graphic>
                     <a:graphicData uri="http://schemas.openxmlformats.org/drawingml/2006/picture">
                       <pic:pic>
                         <pic:nvPicPr>
-                          <pic:cNvPr id="0" name="image2.png"/>
+                          <pic:cNvPr id="0" name="image9.png"/>
                           <pic:cNvPicPr preferRelativeResize="0"/>
                         </pic:nvPicPr>
                         <pic:blipFill>
@@ -16435,12 +16415,12 @@
                 <wp:inline distB="114300" distT="114300" distL="114300" distR="114300">
                   <wp:extent cx="4438650" cy="6489700"/>
                   <wp:effectExtent b="0" l="0" r="0" t="0"/>
-                  <wp:docPr id="1073741837" name="image7.png"/>
+                  <wp:docPr id="1073741842" name="image8.png"/>
                   <a:graphic>
                     <a:graphicData uri="http://schemas.openxmlformats.org/drawingml/2006/picture">
                       <pic:pic>
                         <pic:nvPicPr>
-                          <pic:cNvPr id="0" name="image7.png"/>
+                          <pic:cNvPr id="0" name="image8.png"/>
                           <pic:cNvPicPr preferRelativeResize="0"/>
                         </pic:nvPicPr>
                         <pic:blipFill>
@@ -16470,7 +16450,7 @@
                 <wp:inline distB="114300" distT="114300" distL="114300" distR="114300">
                   <wp:extent cx="4438650" cy="6375400"/>
                   <wp:effectExtent b="0" l="0" r="0" t="0"/>
-                  <wp:docPr id="1073741846" name="image13.png"/>
+                  <wp:docPr id="1073741838" name="image13.png"/>
                   <a:graphic>
                     <a:graphicData uri="http://schemas.openxmlformats.org/drawingml/2006/picture">
                       <pic:pic>
@@ -19727,7 +19707,7 @@
 
 <file path=customXML/item1.xml><?xml version="1.0" encoding="utf-8"?>
 <go:gDocsCustomXmlDataStorage xmlns:go="http://customooxmlschemas.google.com/" xmlns:r="http://schemas.openxmlformats.org/officeDocument/2006/relationships" uri="GoogleDocsCustomDataVersion2">
-  <go:docsCustomData xmlns:go="http://customooxmlschemas.google.com/" roundtripDataSignature="AMtx7migN6FDuOW7w8JtXa7eMPaOizxGZg==">CgMxLjAyCGguZ2pkZ3hzMgloLjMwajB6bGwyCWguMWZvYjl0ZTIOaC4xZDlxMXZ5MmprNTAyCWguM3pueXNoNzIJaC4yZXQ5MnAwMghoLnR5amN3dDIJaC4zZHk2dmttOAByITF3VjJLY2VTWmdNWjBhUTlNczl3c2s1b0xhNjdRQWxZSw==</go:docsCustomData>
+  <go:docsCustomData xmlns:go="http://customooxmlschemas.google.com/" roundtripDataSignature="AMtx7mjmSXs1brzoNyl4wVtrNSC34PHKiQ==">CgMxLjAyCGguZ2pkZ3hzMgloLjMwajB6bGwyDmgucWo1eGNwYmJ0Z2p0Mg5oLjN3emx0M2ZubjR6YTIOaC5xcmZlcnZvMzU1aG8yDmguZmR2cHRrcWYzNnJxMgloLjFmb2I5dGUyCWguM3pueXNoNzIJaC4yZXQ5MnAwMghoLnR5amN3dDIJaC4zZHk2dmttOAByITF3VjJLY2VTWmdNWjBhUTlNczl3c2s1b0xhNjdRQWxZSw==</go:docsCustomData>
 </go:gDocsCustomXmlDataStorage>
 </file>
 

</xml_diff>